<commit_message>
fixed test family moment generator that was modified in last commit
</commit_message>
<xml_diff>
--- a/test moments/test moments log.docx
+++ b/test moments/test moments log.docx
@@ -4148,27 +4148,1622 @@
       <w:r>
         <w:t xml:space="preserve">in ScrY's alignment </w:t>
       </w:r>
+      <w:r>
+        <w:t>with more than 20% sequence identity to ScrY.</w:t>
+      </w:r>
+      <w:r>
+        <w:t xml:space="preserve"> OMPLA and OmpA have small, sensitive moments.</w:t>
+      </w:r>
+      <w:r>
+        <w:t xml:space="preserve"> The results, because of this, are not especially  meaningful.</w:t>
+      </w:r>
+    </w:p>
+    <w:p>
+      <w:pPr>
+        <w:pStyle w:val="NoSpacing"/>
+      </w:pPr>
+    </w:p>
+    <w:p>
+      <w:pPr>
+        <w:pStyle w:val="NoSpacing"/>
+      </w:pPr>
+    </w:p>
+    <w:p>
+      <w:pPr>
+        <w:pStyle w:val="NoSpacing"/>
+      </w:pPr>
+      <w:r>
+        <w:t>March 7 2012</w:t>
+      </w:r>
+    </w:p>
+    <w:p>
+      <w:pPr>
+        <w:pStyle w:val="NoSpacing"/>
+      </w:pPr>
+      <w:r>
+        <w:lastRenderedPageBreak/>
+        <w:t>Added to folder "non normalized moments/</w:t>
+      </w:r>
+      <w:r>
+        <w:t>exc centers</w:t>
+      </w:r>
+      <w:r>
+        <w:t>/exc centers.csv" and "</w:t>
+      </w:r>
+      <w:r>
+        <w:t>non normalized moments</w:t>
+      </w:r>
+      <w:r>
+        <w:t>/</w:t>
+      </w:r>
+      <w:r>
+        <w:t>exc centers</w:t>
+      </w:r>
+      <w:r>
+        <w:t>/ exc selections.csv". As documented in the "non normalized moments" folder, using these centers and selections, with normalization, reproduces the exclusive moment I gave to Vik in my final paper.</w:t>
+      </w:r>
+    </w:p>
+    <w:p>
+      <w:pPr>
+        <w:pStyle w:val="NoSpacing"/>
+      </w:pPr>
+    </w:p>
+    <w:p>
+      <w:pPr>
+        <w:pStyle w:val="NoSpacing"/>
+      </w:pPr>
+      <w:r>
+        <w:t>I modified theabove code, to produce new family moments, with those selections. I also made small changes to the code, to make the output more clear. Also, this is very important, I disabled the normalization that happens as part of calculating the moment.</w:t>
+      </w:r>
+    </w:p>
+    <w:p>
+      <w:pPr>
+        <w:pStyle w:val="NoSpacing"/>
+      </w:pPr>
+      <w:r>
+        <w:t>A summary of the changes:</w:t>
+      </w:r>
+    </w:p>
+    <w:p>
+      <w:pPr>
+        <w:pStyle w:val="NoSpacing"/>
+        <w:rPr>
+          <w:rFonts w:ascii="Courier New" w:hAnsi="Courier New" w:cs="Courier New"/>
+          <w:sz w:val="20"/>
+          <w:szCs w:val="20"/>
+        </w:rPr>
+      </w:pPr>
+      <w:r>
+        <w:rPr>
+          <w:rFonts w:ascii="Courier New" w:hAnsi="Courier New" w:cs="Courier New"/>
+          <w:sz w:val="20"/>
+          <w:szCs w:val="20"/>
+        </w:rPr>
+        <w:t>diff --git a/test moments/generate moments.py b/test moments/generate moments.py</w:t>
+      </w:r>
+    </w:p>
+    <w:p>
+      <w:pPr>
+        <w:pStyle w:val="NoSpacing"/>
+        <w:rPr>
+          <w:rFonts w:ascii="Courier New" w:hAnsi="Courier New" w:cs="Courier New"/>
+          <w:sz w:val="20"/>
+          <w:szCs w:val="20"/>
+        </w:rPr>
+      </w:pPr>
+      <w:r>
+        <w:rPr>
+          <w:rFonts w:ascii="Courier New" w:hAnsi="Courier New" w:cs="Courier New"/>
+          <w:sz w:val="20"/>
+          <w:szCs w:val="20"/>
+        </w:rPr>
+        <w:t>index af4d04b..f4c9db5 100755</w:t>
+      </w:r>
+    </w:p>
+    <w:p>
+      <w:pPr>
+        <w:pStyle w:val="NoSpacing"/>
+        <w:rPr>
+          <w:rFonts w:ascii="Courier New" w:hAnsi="Courier New" w:cs="Courier New"/>
+          <w:sz w:val="20"/>
+          <w:szCs w:val="20"/>
+        </w:rPr>
+      </w:pPr>
+      <w:r>
+        <w:rPr>
+          <w:rFonts w:ascii="Courier New" w:hAnsi="Courier New" w:cs="Courier New"/>
+          <w:sz w:val="20"/>
+          <w:szCs w:val="20"/>
+        </w:rPr>
+        <w:t>--- a/test moments/generate moments.py</w:t>
+      </w:r>
+      <w:r>
+        <w:rPr>
+          <w:rFonts w:ascii="Courier New" w:hAnsi="Courier New" w:cs="Courier New"/>
+          <w:sz w:val="20"/>
+          <w:szCs w:val="20"/>
+        </w:rPr>
+        <w:tab/>
+      </w:r>
+    </w:p>
+    <w:p>
+      <w:pPr>
+        <w:pStyle w:val="NoSpacing"/>
+        <w:rPr>
+          <w:rFonts w:ascii="Courier New" w:hAnsi="Courier New" w:cs="Courier New"/>
+          <w:sz w:val="20"/>
+          <w:szCs w:val="20"/>
+        </w:rPr>
+      </w:pPr>
+      <w:r>
+        <w:rPr>
+          <w:rFonts w:ascii="Courier New" w:hAnsi="Courier New" w:cs="Courier New"/>
+          <w:sz w:val="20"/>
+          <w:szCs w:val="20"/>
+        </w:rPr>
+        <w:t>+++ b/test moments/generate moments.py</w:t>
+      </w:r>
+      <w:r>
+        <w:rPr>
+          <w:rFonts w:ascii="Courier New" w:hAnsi="Courier New" w:cs="Courier New"/>
+          <w:sz w:val="20"/>
+          <w:szCs w:val="20"/>
+        </w:rPr>
+        <w:tab/>
+      </w:r>
+    </w:p>
+    <w:p>
+      <w:pPr>
+        <w:pStyle w:val="NoSpacing"/>
+        <w:rPr>
+          <w:rFonts w:ascii="Courier New" w:hAnsi="Courier New" w:cs="Courier New"/>
+          <w:sz w:val="20"/>
+          <w:szCs w:val="20"/>
+        </w:rPr>
+      </w:pPr>
+      <w:r>
+        <w:rPr>
+          <w:rFonts w:ascii="Courier New" w:hAnsi="Courier New" w:cs="Courier New"/>
+          <w:sz w:val="20"/>
+          <w:szCs w:val="20"/>
+        </w:rPr>
+        <w:t>@@ -130,27 +130,38 @@ def calculator_adapter(calc, residue, resn):</w:t>
+      </w:r>
+    </w:p>
+    <w:p>
+      <w:pPr>
+        <w:pStyle w:val="NoSpacing"/>
+        <w:rPr>
+          <w:rFonts w:ascii="Courier New" w:hAnsi="Courier New" w:cs="Courier New"/>
+          <w:sz w:val="20"/>
+          <w:szCs w:val="20"/>
+        </w:rPr>
+      </w:pPr>
+      <w:r>
+        <w:rPr>
+          <w:rFonts w:ascii="Courier New" w:hAnsi="Courier New" w:cs="Courier New"/>
+          <w:sz w:val="20"/>
+          <w:szCs w:val="20"/>
+        </w:rPr>
+        <w:t xml:space="preserve">                           residue.child_dict['CA'].get_coord()[2])</w:t>
+      </w:r>
+    </w:p>
+    <w:p>
+      <w:pPr>
+        <w:pStyle w:val="NoSpacing"/>
+        <w:rPr>
+          <w:rFonts w:ascii="Courier New" w:hAnsi="Courier New" w:cs="Courier New"/>
+          <w:sz w:val="20"/>
+          <w:szCs w:val="20"/>
+        </w:rPr>
+      </w:pPr>
+      <w:r>
+        <w:rPr>
+          <w:rFonts w:ascii="Courier New" w:hAnsi="Courier New" w:cs="Courier New"/>
+          <w:sz w:val="20"/>
+          <w:szCs w:val="20"/>
+        </w:rPr>
+        <w:t xml:space="preserve"> </w:t>
+      </w:r>
+    </w:p>
+    <w:p>
+      <w:pPr>
+        <w:pStyle w:val="NoSpacing"/>
+        <w:rPr>
+          <w:rFonts w:ascii="Courier New" w:hAnsi="Courier New" w:cs="Courier New"/>
+          <w:sz w:val="20"/>
+          <w:szCs w:val="20"/>
+        </w:rPr>
+      </w:pPr>
+      <w:r>
+        <w:rPr>
+          <w:rFonts w:ascii="Courier New" w:hAnsi="Courier New" w:cs="Courier New"/>
+          <w:sz w:val="20"/>
+          <w:szCs w:val="20"/>
+        </w:rPr>
+        <w:t xml:space="preserve"> # Load selections:</w:t>
+      </w:r>
+    </w:p>
+    <w:p>
+      <w:pPr>
+        <w:pStyle w:val="NoSpacing"/>
+        <w:rPr>
+          <w:rFonts w:ascii="Courier New" w:hAnsi="Courier New" w:cs="Courier New"/>
+          <w:sz w:val="20"/>
+          <w:szCs w:val="20"/>
+        </w:rPr>
+      </w:pPr>
+      <w:r>
+        <w:rPr>
+          <w:rFonts w:ascii="Courier New" w:hAnsi="Courier New" w:cs="Courier New"/>
+          <w:sz w:val="20"/>
+          <w:szCs w:val="20"/>
+        </w:rPr>
+        <w:t>-with open('cored 1 selections with 1qd5.csv', 'rb') as f:</w:t>
+      </w:r>
+    </w:p>
+    <w:p>
+      <w:pPr>
+        <w:pStyle w:val="NoSpacing"/>
+        <w:rPr>
+          <w:rFonts w:ascii="Courier New" w:hAnsi="Courier New" w:cs="Courier New"/>
+          <w:sz w:val="20"/>
+          <w:szCs w:val="20"/>
+        </w:rPr>
+      </w:pPr>
+      <w:r>
+        <w:rPr>
+          <w:rFonts w:ascii="Courier New" w:hAnsi="Courier New" w:cs="Courier New"/>
+          <w:sz w:val="20"/>
+          <w:szCs w:val="20"/>
+        </w:rPr>
+        <w:t>+selections_file = 'exc selections.csv'</w:t>
+      </w:r>
+    </w:p>
+    <w:p>
+      <w:pPr>
+        <w:pStyle w:val="NoSpacing"/>
+        <w:rPr>
+          <w:rFonts w:ascii="Courier New" w:hAnsi="Courier New" w:cs="Courier New"/>
+          <w:sz w:val="20"/>
+          <w:szCs w:val="20"/>
+        </w:rPr>
+      </w:pPr>
+      <w:r>
+        <w:rPr>
+          <w:rFonts w:ascii="Courier New" w:hAnsi="Courier New" w:cs="Courier New"/>
+          <w:sz w:val="20"/>
+          <w:szCs w:val="20"/>
+        </w:rPr>
+        <w:t>+with open(selections_file, 'rb') as f:</w:t>
+      </w:r>
+    </w:p>
+    <w:p>
+      <w:pPr>
+        <w:pStyle w:val="NoSpacing"/>
+        <w:rPr>
+          <w:rFonts w:ascii="Courier New" w:hAnsi="Courier New" w:cs="Courier New"/>
+          <w:sz w:val="20"/>
+          <w:szCs w:val="20"/>
+        </w:rPr>
+      </w:pPr>
+      <w:r>
+        <w:rPr>
+          <w:rFonts w:ascii="Courier New" w:hAnsi="Courier New" w:cs="Courier New"/>
+          <w:sz w:val="20"/>
+          <w:szCs w:val="20"/>
+        </w:rPr>
+        <w:t xml:space="preserve">     reader = csv.reader(f)</w:t>
+      </w:r>
+    </w:p>
+    <w:p>
+      <w:pPr>
+        <w:pStyle w:val="NoSpacing"/>
+        <w:rPr>
+          <w:rFonts w:ascii="Courier New" w:hAnsi="Courier New" w:cs="Courier New"/>
+          <w:sz w:val="20"/>
+          <w:szCs w:val="20"/>
+        </w:rPr>
+      </w:pPr>
+      <w:r>
+        <w:rPr>
+          <w:rFonts w:ascii="Courier New" w:hAnsi="Courier New" w:cs="Courier New"/>
+          <w:sz w:val="20"/>
+          <w:szCs w:val="20"/>
+        </w:rPr>
+        <w:t xml:space="preserve">     resi_lists = selections.selections_by_resi(reader)</w:t>
+      </w:r>
+    </w:p>
+    <w:p>
+      <w:pPr>
+        <w:pStyle w:val="NoSpacing"/>
+        <w:rPr>
+          <w:rFonts w:ascii="Courier New" w:hAnsi="Courier New" w:cs="Courier New"/>
+          <w:sz w:val="20"/>
+          <w:szCs w:val="20"/>
+        </w:rPr>
+      </w:pPr>
+      <w:r>
+        <w:rPr>
+          <w:rFonts w:ascii="Courier New" w:hAnsi="Courier New" w:cs="Courier New"/>
+          <w:sz w:val="20"/>
+          <w:szCs w:val="20"/>
+        </w:rPr>
+        <w:t>-print('Selections retrieved... ' + repr(type(resi_lists)))</w:t>
+      </w:r>
+    </w:p>
+    <w:p>
+      <w:pPr>
+        <w:pStyle w:val="NoSpacing"/>
+        <w:rPr>
+          <w:rFonts w:ascii="Courier New" w:hAnsi="Courier New" w:cs="Courier New"/>
+          <w:sz w:val="20"/>
+          <w:szCs w:val="20"/>
+        </w:rPr>
+      </w:pPr>
+      <w:r>
+        <w:rPr>
+          <w:rFonts w:ascii="Courier New" w:hAnsi="Courier New" w:cs="Courier New"/>
+          <w:sz w:val="20"/>
+          <w:szCs w:val="20"/>
+        </w:rPr>
+        <w:t>+print('Retrieved selections from {}... '.format(selections_file) \</w:t>
+      </w:r>
+    </w:p>
+    <w:p>
+      <w:pPr>
+        <w:pStyle w:val="NoSpacing"/>
+        <w:rPr>
+          <w:rFonts w:ascii="Courier New" w:hAnsi="Courier New" w:cs="Courier New"/>
+          <w:sz w:val="20"/>
+          <w:szCs w:val="20"/>
+        </w:rPr>
+      </w:pPr>
+      <w:r>
+        <w:rPr>
+          <w:rFonts w:ascii="Courier New" w:hAnsi="Courier New" w:cs="Courier New"/>
+          <w:sz w:val="20"/>
+          <w:szCs w:val="20"/>
+        </w:rPr>
+        <w:t>+      + repr(type(resi_lists)))</w:t>
+      </w:r>
+    </w:p>
+    <w:p>
+      <w:pPr>
+        <w:pStyle w:val="NoSpacing"/>
+        <w:rPr>
+          <w:rFonts w:ascii="Courier New" w:hAnsi="Courier New" w:cs="Courier New"/>
+          <w:sz w:val="20"/>
+          <w:szCs w:val="20"/>
+        </w:rPr>
+      </w:pPr>
+      <w:r>
+        <w:rPr>
+          <w:rFonts w:ascii="Courier New" w:hAnsi="Courier New" w:cs="Courier New"/>
+          <w:sz w:val="20"/>
+          <w:szCs w:val="20"/>
+        </w:rPr>
+        <w:t xml:space="preserve"> </w:t>
+      </w:r>
+    </w:p>
+    <w:p>
+      <w:pPr>
+        <w:pStyle w:val="NoSpacing"/>
+        <w:rPr>
+          <w:rFonts w:ascii="Courier New" w:hAnsi="Courier New" w:cs="Courier New"/>
+          <w:sz w:val="20"/>
+          <w:szCs w:val="20"/>
+        </w:rPr>
+      </w:pPr>
+      <w:r>
+        <w:rPr>
+          <w:rFonts w:ascii="Courier New" w:hAnsi="Courier New" w:cs="Courier New"/>
+          <w:sz w:val="20"/>
+          <w:szCs w:val="20"/>
+        </w:rPr>
+        <w:t xml:space="preserve"> # Load centers:</w:t>
+      </w:r>
+    </w:p>
+    <w:p>
+      <w:pPr>
+        <w:pStyle w:val="NoSpacing"/>
+        <w:rPr>
+          <w:rFonts w:ascii="Courier New" w:hAnsi="Courier New" w:cs="Courier New"/>
+          <w:sz w:val="20"/>
+          <w:szCs w:val="20"/>
+        </w:rPr>
+      </w:pPr>
+      <w:r>
+        <w:rPr>
+          <w:rFonts w:ascii="Courier New" w:hAnsi="Courier New" w:cs="Courier New"/>
+          <w:sz w:val="20"/>
+          <w:szCs w:val="20"/>
+        </w:rPr>
+        <w:t>-with open('cored 1 centers with 1qd5.csv', 'rb') as f:</w:t>
+      </w:r>
+    </w:p>
+    <w:p>
+      <w:pPr>
+        <w:pStyle w:val="NoSpacing"/>
+        <w:rPr>
+          <w:rFonts w:ascii="Courier New" w:hAnsi="Courier New" w:cs="Courier New"/>
+          <w:sz w:val="20"/>
+          <w:szCs w:val="20"/>
+        </w:rPr>
+      </w:pPr>
+      <w:r>
+        <w:rPr>
+          <w:rFonts w:ascii="Courier New" w:hAnsi="Courier New" w:cs="Courier New"/>
+          <w:sz w:val="20"/>
+          <w:szCs w:val="20"/>
+        </w:rPr>
+        <w:t>+centers_file = 'exc centers.csv'</w:t>
+      </w:r>
+    </w:p>
+    <w:p>
+      <w:pPr>
+        <w:pStyle w:val="NoSpacing"/>
+        <w:rPr>
+          <w:rFonts w:ascii="Courier New" w:hAnsi="Courier New" w:cs="Courier New"/>
+          <w:sz w:val="20"/>
+          <w:szCs w:val="20"/>
+        </w:rPr>
+      </w:pPr>
+      <w:r>
+        <w:rPr>
+          <w:rFonts w:ascii="Courier New" w:hAnsi="Courier New" w:cs="Courier New"/>
+          <w:sz w:val="20"/>
+          <w:szCs w:val="20"/>
+        </w:rPr>
+        <w:t>+with open(centers_file, 'rb') as f:</w:t>
+      </w:r>
+    </w:p>
+    <w:p>
+      <w:pPr>
+        <w:pStyle w:val="NoSpacing"/>
+        <w:rPr>
+          <w:rFonts w:ascii="Courier New" w:hAnsi="Courier New" w:cs="Courier New"/>
+          <w:sz w:val="20"/>
+          <w:szCs w:val="20"/>
+        </w:rPr>
+      </w:pPr>
+      <w:r>
+        <w:rPr>
+          <w:rFonts w:ascii="Courier New" w:hAnsi="Courier New" w:cs="Courier New"/>
+          <w:sz w:val="20"/>
+          <w:szCs w:val="20"/>
+        </w:rPr>
+        <w:t xml:space="preserve">     reader = csv.reader(f)</w:t>
+      </w:r>
+    </w:p>
+    <w:p>
+      <w:pPr>
+        <w:pStyle w:val="NoSpacing"/>
+        <w:rPr>
+          <w:rFonts w:ascii="Courier New" w:hAnsi="Courier New" w:cs="Courier New"/>
+          <w:sz w:val="20"/>
+          <w:szCs w:val="20"/>
+        </w:rPr>
+      </w:pPr>
+      <w:r>
+        <w:rPr>
+          <w:rFonts w:ascii="Courier New" w:hAnsi="Courier New" w:cs="Courier New"/>
+          <w:sz w:val="20"/>
+          <w:szCs w:val="20"/>
+        </w:rPr>
+        <w:t xml:space="preserve">     centers = load_centers(reader)</w:t>
+      </w:r>
+    </w:p>
+    <w:p>
+      <w:pPr>
+        <w:pStyle w:val="NoSpacing"/>
+        <w:rPr>
+          <w:rFonts w:ascii="Courier New" w:hAnsi="Courier New" w:cs="Courier New"/>
+          <w:sz w:val="20"/>
+          <w:szCs w:val="20"/>
+        </w:rPr>
+      </w:pPr>
+      <w:r>
+        <w:rPr>
+          <w:rFonts w:ascii="Courier New" w:hAnsi="Courier New" w:cs="Courier New"/>
+          <w:sz w:val="20"/>
+          <w:szCs w:val="20"/>
+        </w:rPr>
+        <w:t xml:space="preserve">-print('Centers retrieved... ' + repr(type(centers)))    </w:t>
+      </w:r>
+    </w:p>
+    <w:p>
+      <w:pPr>
+        <w:pStyle w:val="NoSpacing"/>
+        <w:rPr>
+          <w:rFonts w:ascii="Courier New" w:hAnsi="Courier New" w:cs="Courier New"/>
+          <w:sz w:val="20"/>
+          <w:szCs w:val="20"/>
+        </w:rPr>
+      </w:pPr>
+      <w:r>
+        <w:rPr>
+          <w:rFonts w:ascii="Courier New" w:hAnsi="Courier New" w:cs="Courier New"/>
+          <w:sz w:val="20"/>
+          <w:szCs w:val="20"/>
+        </w:rPr>
+        <w:t>+print('Retrieved centers from {}... '.format(centers_file) \</w:t>
+      </w:r>
+    </w:p>
+    <w:p>
+      <w:pPr>
+        <w:pStyle w:val="NoSpacing"/>
+        <w:rPr>
+          <w:rFonts w:ascii="Courier New" w:hAnsi="Courier New" w:cs="Courier New"/>
+          <w:sz w:val="20"/>
+          <w:szCs w:val="20"/>
+        </w:rPr>
+      </w:pPr>
+      <w:r>
+        <w:rPr>
+          <w:rFonts w:ascii="Courier New" w:hAnsi="Courier New" w:cs="Courier New"/>
+          <w:sz w:val="20"/>
+          <w:szCs w:val="20"/>
+        </w:rPr>
+        <w:t xml:space="preserve">+      + repr(type(centers)))    </w:t>
+      </w:r>
+    </w:p>
+    <w:p>
+      <w:pPr>
+        <w:pStyle w:val="NoSpacing"/>
+        <w:rPr>
+          <w:rFonts w:ascii="Courier New" w:hAnsi="Courier New" w:cs="Courier New"/>
+          <w:sz w:val="20"/>
+          <w:szCs w:val="20"/>
+        </w:rPr>
+      </w:pPr>
+      <w:r>
+        <w:rPr>
+          <w:rFonts w:ascii="Courier New" w:hAnsi="Courier New" w:cs="Courier New"/>
+          <w:sz w:val="20"/>
+          <w:szCs w:val="20"/>
+        </w:rPr>
+        <w:t xml:space="preserve"> </w:t>
+      </w:r>
+    </w:p>
+    <w:p>
+      <w:pPr>
+        <w:pStyle w:val="NoSpacing"/>
+        <w:rPr>
+          <w:rFonts w:ascii="Courier New" w:hAnsi="Courier New" w:cs="Courier New"/>
+          <w:sz w:val="20"/>
+          <w:szCs w:val="20"/>
+        </w:rPr>
+      </w:pPr>
+      <w:r>
+        <w:rPr>
+          <w:rFonts w:ascii="Courier New" w:hAnsi="Courier New" w:cs="Courier New"/>
+          <w:sz w:val="20"/>
+          <w:szCs w:val="20"/>
+        </w:rPr>
+        <w:t xml:space="preserve"> # Initialize a calculator:</w:t>
+      </w:r>
+    </w:p>
+    <w:p>
+      <w:pPr>
+        <w:pStyle w:val="NoSpacing"/>
+        <w:rPr>
+          <w:rFonts w:ascii="Courier New" w:hAnsi="Courier New" w:cs="Courier New"/>
+          <w:sz w:val="20"/>
+          <w:szCs w:val="20"/>
+        </w:rPr>
+      </w:pPr>
+      <w:r>
+        <w:rPr>
+          <w:rFonts w:ascii="Courier New" w:hAnsi="Courier New" w:cs="Courier New"/>
+          <w:sz w:val="20"/>
+          <w:szCs w:val="20"/>
+        </w:rPr>
+        <w:t>-with open('published params.csv', 'rb') as f:</w:t>
+      </w:r>
+    </w:p>
+    <w:p>
+      <w:pPr>
+        <w:pStyle w:val="NoSpacing"/>
+        <w:rPr>
+          <w:rFonts w:ascii="Courier New" w:hAnsi="Courier New" w:cs="Courier New"/>
+          <w:sz w:val="20"/>
+          <w:szCs w:val="20"/>
+        </w:rPr>
+      </w:pPr>
+      <w:r>
+        <w:rPr>
+          <w:rFonts w:ascii="Courier New" w:hAnsi="Courier New" w:cs="Courier New"/>
+          <w:sz w:val="20"/>
+          <w:szCs w:val="20"/>
+        </w:rPr>
+        <w:t>+normalize = False</w:t>
+      </w:r>
+    </w:p>
+    <w:p>
+      <w:pPr>
+        <w:pStyle w:val="NoSpacing"/>
+        <w:rPr>
+          <w:rFonts w:ascii="Courier New" w:hAnsi="Courier New" w:cs="Courier New"/>
+          <w:sz w:val="20"/>
+          <w:szCs w:val="20"/>
+        </w:rPr>
+      </w:pPr>
+      <w:r>
+        <w:rPr>
+          <w:rFonts w:ascii="Courier New" w:hAnsi="Courier New" w:cs="Courier New"/>
+          <w:sz w:val="20"/>
+          <w:szCs w:val="20"/>
+        </w:rPr>
+        <w:t>+params_file = 'published params.csv'</w:t>
+      </w:r>
+    </w:p>
+    <w:p>
+      <w:pPr>
+        <w:pStyle w:val="NoSpacing"/>
+        <w:rPr>
+          <w:rFonts w:ascii="Courier New" w:hAnsi="Courier New" w:cs="Courier New"/>
+          <w:sz w:val="20"/>
+          <w:szCs w:val="20"/>
+        </w:rPr>
+      </w:pPr>
+      <w:r>
+        <w:rPr>
+          <w:rFonts w:ascii="Courier New" w:hAnsi="Courier New" w:cs="Courier New"/>
+          <w:sz w:val="20"/>
+          <w:szCs w:val="20"/>
+        </w:rPr>
+        <w:t>+with open(params_file, 'rb') as f:</w:t>
+      </w:r>
+    </w:p>
+    <w:p>
+      <w:pPr>
+        <w:pStyle w:val="NoSpacing"/>
+        <w:rPr>
+          <w:rFonts w:ascii="Courier New" w:hAnsi="Courier New" w:cs="Courier New"/>
+          <w:sz w:val="20"/>
+          <w:szCs w:val="20"/>
+        </w:rPr>
+      </w:pPr>
+      <w:r>
+        <w:rPr>
+          <w:rFonts w:ascii="Courier New" w:hAnsi="Courier New" w:cs="Courier New"/>
+          <w:sz w:val="20"/>
+          <w:szCs w:val="20"/>
+        </w:rPr>
+        <w:t xml:space="preserve">     reader = csv.reader(f)</w:t>
+      </w:r>
+    </w:p>
+    <w:p>
+      <w:pPr>
+        <w:pStyle w:val="NoSpacing"/>
+        <w:rPr>
+          <w:rFonts w:ascii="Courier New" w:hAnsi="Courier New" w:cs="Courier New"/>
+          <w:sz w:val="20"/>
+          <w:szCs w:val="20"/>
+        </w:rPr>
+      </w:pPr>
+      <w:r>
+        <w:rPr>
+          <w:rFonts w:ascii="Courier New" w:hAnsi="Courier New" w:cs="Courier New"/>
+          <w:sz w:val="20"/>
+          <w:szCs w:val="20"/>
+        </w:rPr>
+        <w:t>-    calc = zenergy.Calculator(reader, normalize = True)</w:t>
+      </w:r>
+    </w:p>
+    <w:p>
+      <w:pPr>
+        <w:pStyle w:val="NoSpacing"/>
+        <w:rPr>
+          <w:rFonts w:ascii="Courier New" w:hAnsi="Courier New" w:cs="Courier New"/>
+          <w:sz w:val="20"/>
+          <w:szCs w:val="20"/>
+        </w:rPr>
+      </w:pPr>
+      <w:r>
+        <w:rPr>
+          <w:rFonts w:ascii="Courier New" w:hAnsi="Courier New" w:cs="Courier New"/>
+          <w:sz w:val="20"/>
+          <w:szCs w:val="20"/>
+        </w:rPr>
+        <w:t>-print('Calculator created... ' + repr(type(calc)))</w:t>
+      </w:r>
+    </w:p>
+    <w:p>
+      <w:pPr>
+        <w:pStyle w:val="NoSpacing"/>
+        <w:rPr>
+          <w:rFonts w:ascii="Courier New" w:hAnsi="Courier New" w:cs="Courier New"/>
+          <w:sz w:val="20"/>
+          <w:szCs w:val="20"/>
+        </w:rPr>
+      </w:pPr>
+      <w:r>
+        <w:rPr>
+          <w:rFonts w:ascii="Courier New" w:hAnsi="Courier New" w:cs="Courier New"/>
+          <w:sz w:val="20"/>
+          <w:szCs w:val="20"/>
+        </w:rPr>
+        <w:t>-</w:t>
+      </w:r>
+    </w:p>
+    <w:p>
+      <w:pPr>
+        <w:pStyle w:val="NoSpacing"/>
+        <w:rPr>
+          <w:rFonts w:ascii="Courier New" w:hAnsi="Courier New" w:cs="Courier New"/>
+          <w:sz w:val="20"/>
+          <w:szCs w:val="20"/>
+        </w:rPr>
+      </w:pPr>
+      <w:r>
+        <w:rPr>
+          <w:rFonts w:ascii="Courier New" w:hAnsi="Courier New" w:cs="Courier New"/>
+          <w:sz w:val="20"/>
+          <w:szCs w:val="20"/>
+        </w:rPr>
+        <w:t>-with open('identity.csv', 'rb') as f:</w:t>
+      </w:r>
+    </w:p>
+    <w:p>
+      <w:pPr>
+        <w:pStyle w:val="NoSpacing"/>
+        <w:rPr>
+          <w:rFonts w:ascii="Courier New" w:hAnsi="Courier New" w:cs="Courier New"/>
+          <w:sz w:val="20"/>
+          <w:szCs w:val="20"/>
+        </w:rPr>
+      </w:pPr>
+      <w:r>
+        <w:rPr>
+          <w:rFonts w:ascii="Courier New" w:hAnsi="Courier New" w:cs="Courier New"/>
+          <w:sz w:val="20"/>
+          <w:szCs w:val="20"/>
+        </w:rPr>
+        <w:t>+    calc = zenergy.Calculator(reader, normalize = normalize)</w:t>
+      </w:r>
+    </w:p>
+    <w:p>
+      <w:pPr>
+        <w:pStyle w:val="NoSpacing"/>
+        <w:rPr>
+          <w:rFonts w:ascii="Courier New" w:hAnsi="Courier New" w:cs="Courier New"/>
+          <w:sz w:val="20"/>
+          <w:szCs w:val="20"/>
+        </w:rPr>
+      </w:pPr>
+      <w:r>
+        <w:rPr>
+          <w:rFonts w:ascii="Courier New" w:hAnsi="Courier New" w:cs="Courier New"/>
+          <w:sz w:val="20"/>
+          <w:szCs w:val="20"/>
+        </w:rPr>
+        <w:t>+print('Calculator created with normalize set to {}, '</w:t>
+      </w:r>
+    </w:p>
+    <w:p>
+      <w:pPr>
+        <w:pStyle w:val="NoSpacing"/>
+        <w:rPr>
+          <w:rFonts w:ascii="Courier New" w:hAnsi="Courier New" w:cs="Courier New"/>
+          <w:sz w:val="20"/>
+          <w:szCs w:val="20"/>
+        </w:rPr>
+      </w:pPr>
+      <w:r>
+        <w:rPr>
+          <w:rFonts w:ascii="Courier New" w:hAnsi="Courier New" w:cs="Courier New"/>
+          <w:sz w:val="20"/>
+          <w:szCs w:val="20"/>
+        </w:rPr>
+        <w:t>+      + 'and parameters from {}... '.format(normalize, params_file) \</w:t>
+      </w:r>
+    </w:p>
+    <w:p>
+      <w:pPr>
+        <w:pStyle w:val="NoSpacing"/>
+        <w:rPr>
+          <w:rFonts w:ascii="Courier New" w:hAnsi="Courier New" w:cs="Courier New"/>
+          <w:sz w:val="20"/>
+          <w:szCs w:val="20"/>
+        </w:rPr>
+      </w:pPr>
+      <w:r>
+        <w:rPr>
+          <w:rFonts w:ascii="Courier New" w:hAnsi="Courier New" w:cs="Courier New"/>
+          <w:sz w:val="20"/>
+          <w:szCs w:val="20"/>
+        </w:rPr>
+        <w:t>+      + repr(type(calc)))</w:t>
+      </w:r>
+    </w:p>
+    <w:p>
+      <w:pPr>
+        <w:pStyle w:val="NoSpacing"/>
+        <w:rPr>
+          <w:rFonts w:ascii="Courier New" w:hAnsi="Courier New" w:cs="Courier New"/>
+          <w:sz w:val="20"/>
+          <w:szCs w:val="20"/>
+        </w:rPr>
+      </w:pPr>
+      <w:r>
+        <w:rPr>
+          <w:rFonts w:ascii="Courier New" w:hAnsi="Courier New" w:cs="Courier New"/>
+          <w:sz w:val="20"/>
+          <w:szCs w:val="20"/>
+        </w:rPr>
+        <w:t>+</w:t>
+      </w:r>
+    </w:p>
+    <w:p>
+      <w:pPr>
+        <w:pStyle w:val="NoSpacing"/>
+        <w:rPr>
+          <w:rFonts w:ascii="Courier New" w:hAnsi="Courier New" w:cs="Courier New"/>
+          <w:sz w:val="20"/>
+          <w:szCs w:val="20"/>
+        </w:rPr>
+      </w:pPr>
+      <w:r>
+        <w:rPr>
+          <w:rFonts w:ascii="Courier New" w:hAnsi="Courier New" w:cs="Courier New"/>
+          <w:sz w:val="20"/>
+          <w:szCs w:val="20"/>
+        </w:rPr>
+        <w:t>+# Load matrix:</w:t>
+      </w:r>
+    </w:p>
+    <w:p>
+      <w:pPr>
+        <w:pStyle w:val="NoSpacing"/>
+        <w:rPr>
+          <w:rFonts w:ascii="Courier New" w:hAnsi="Courier New" w:cs="Courier New"/>
+          <w:sz w:val="20"/>
+          <w:szCs w:val="20"/>
+        </w:rPr>
+      </w:pPr>
+      <w:r>
+        <w:rPr>
+          <w:rFonts w:ascii="Courier New" w:hAnsi="Courier New" w:cs="Courier New"/>
+          <w:sz w:val="20"/>
+          <w:szCs w:val="20"/>
+        </w:rPr>
+        <w:t>+matrix_file = 'identity.csv'</w:t>
+      </w:r>
+    </w:p>
+    <w:p>
+      <w:pPr>
+        <w:pStyle w:val="NoSpacing"/>
+        <w:rPr>
+          <w:rFonts w:ascii="Courier New" w:hAnsi="Courier New" w:cs="Courier New"/>
+          <w:sz w:val="20"/>
+          <w:szCs w:val="20"/>
+        </w:rPr>
+      </w:pPr>
+      <w:r>
+        <w:rPr>
+          <w:rFonts w:ascii="Courier New" w:hAnsi="Courier New" w:cs="Courier New"/>
+          <w:sz w:val="20"/>
+          <w:szCs w:val="20"/>
+        </w:rPr>
+        <w:t>+with open(matrix_file, 'rb') as f:</w:t>
+      </w:r>
+    </w:p>
+    <w:p>
+      <w:pPr>
+        <w:pStyle w:val="NoSpacing"/>
+        <w:rPr>
+          <w:rFonts w:ascii="Courier New" w:hAnsi="Courier New" w:cs="Courier New"/>
+          <w:sz w:val="20"/>
+          <w:szCs w:val="20"/>
+        </w:rPr>
+      </w:pPr>
+      <w:r>
+        <w:rPr>
+          <w:rFonts w:ascii="Courier New" w:hAnsi="Courier New" w:cs="Courier New"/>
+          <w:sz w:val="20"/>
+          <w:szCs w:val="20"/>
+        </w:rPr>
+        <w:lastRenderedPageBreak/>
+        <w:t xml:space="preserve">     reader = csv.reader(f)</w:t>
+      </w:r>
+    </w:p>
+    <w:p>
+      <w:pPr>
+        <w:pStyle w:val="NoSpacing"/>
+        <w:rPr>
+          <w:rFonts w:ascii="Courier New" w:hAnsi="Courier New" w:cs="Courier New"/>
+          <w:sz w:val="20"/>
+          <w:szCs w:val="20"/>
+        </w:rPr>
+      </w:pPr>
+      <w:r>
+        <w:rPr>
+          <w:rFonts w:ascii="Courier New" w:hAnsi="Courier New" w:cs="Courier New"/>
+          <w:sz w:val="20"/>
+          <w:szCs w:val="20"/>
+        </w:rPr>
+        <w:t xml:space="preserve">     identity = matrices.retrieve_matrix(reader)</w:t>
+      </w:r>
+    </w:p>
+    <w:p>
+      <w:pPr>
+        <w:pStyle w:val="NoSpacing"/>
+        <w:rPr>
+          <w:rFonts w:ascii="Courier New" w:hAnsi="Courier New" w:cs="Courier New"/>
+          <w:sz w:val="20"/>
+          <w:szCs w:val="20"/>
+        </w:rPr>
+      </w:pPr>
+      <w:r>
+        <w:rPr>
+          <w:rFonts w:ascii="Courier New" w:hAnsi="Courier New" w:cs="Courier New"/>
+          <w:sz w:val="20"/>
+          <w:szCs w:val="20"/>
+        </w:rPr>
+        <w:t>-print('Identity matrix loaded... ' + repr(type(identity)))</w:t>
+      </w:r>
+    </w:p>
+    <w:p>
+      <w:pPr>
+        <w:pStyle w:val="NoSpacing"/>
+        <w:rPr>
+          <w:rFonts w:ascii="Courier New" w:hAnsi="Courier New" w:cs="Courier New"/>
+          <w:sz w:val="20"/>
+          <w:szCs w:val="20"/>
+        </w:rPr>
+      </w:pPr>
+      <w:r>
+        <w:rPr>
+          <w:rFonts w:ascii="Courier New" w:hAnsi="Courier New" w:cs="Courier New"/>
+          <w:sz w:val="20"/>
+          <w:szCs w:val="20"/>
+        </w:rPr>
+        <w:t>+print('Retrieved matrix from {}... '.format(matrix_file) \</w:t>
+      </w:r>
+    </w:p>
+    <w:p>
+      <w:pPr>
+        <w:pStyle w:val="NoSpacing"/>
+        <w:rPr>
+          <w:rFonts w:ascii="Courier New" w:hAnsi="Courier New" w:cs="Courier New"/>
+          <w:sz w:val="20"/>
+          <w:szCs w:val="20"/>
+        </w:rPr>
+      </w:pPr>
+      <w:r>
+        <w:rPr>
+          <w:rFonts w:ascii="Courier New" w:hAnsi="Courier New" w:cs="Courier New"/>
+          <w:sz w:val="20"/>
+          <w:szCs w:val="20"/>
+        </w:rPr>
+        <w:t>+      + repr(type(identity)))</w:t>
+      </w:r>
+    </w:p>
+    <w:p>
+      <w:pPr>
+        <w:pStyle w:val="NoSpacing"/>
+        <w:rPr>
+          <w:rFonts w:ascii="Courier New" w:hAnsi="Courier New" w:cs="Courier New"/>
+          <w:sz w:val="20"/>
+          <w:szCs w:val="20"/>
+        </w:rPr>
+      </w:pPr>
+      <w:r>
+        <w:rPr>
+          <w:rFonts w:ascii="Courier New" w:hAnsi="Courier New" w:cs="Courier New"/>
+          <w:sz w:val="20"/>
+          <w:szCs w:val="20"/>
+        </w:rPr>
+        <w:t xml:space="preserve"> </w:t>
+      </w:r>
+    </w:p>
+    <w:p>
+      <w:pPr>
+        <w:pStyle w:val="NoSpacing"/>
+        <w:rPr>
+          <w:rFonts w:ascii="Courier New" w:hAnsi="Courier New" w:cs="Courier New"/>
+          <w:sz w:val="20"/>
+          <w:szCs w:val="20"/>
+        </w:rPr>
+      </w:pPr>
+      <w:r>
+        <w:rPr>
+          <w:rFonts w:ascii="Courier New" w:hAnsi="Courier New" w:cs="Courier New"/>
+          <w:sz w:val="20"/>
+          <w:szCs w:val="20"/>
+        </w:rPr>
+        <w:t xml:space="preserve"> # The slow part, open the structures:</w:t>
+      </w:r>
+    </w:p>
+    <w:p>
+      <w:pPr>
+        <w:pStyle w:val="NoSpacing"/>
+        <w:rPr>
+          <w:rFonts w:ascii="Courier New" w:hAnsi="Courier New" w:cs="Courier New"/>
+          <w:sz w:val="20"/>
+          <w:szCs w:val="20"/>
+        </w:rPr>
+      </w:pPr>
+      <w:r>
+        <w:rPr>
+          <w:rFonts w:ascii="Courier New" w:hAnsi="Courier New" w:cs="Courier New"/>
+          <w:sz w:val="20"/>
+          <w:szCs w:val="20"/>
+        </w:rPr>
+        <w:t xml:space="preserve"> structure_files = file_dict('structures with 1qd5',</w:t>
+      </w:r>
+    </w:p>
+    <w:p>
+      <w:pPr>
+        <w:pStyle w:val="NoSpacing"/>
+        <w:rPr>
+          <w:rFonts w:ascii="Courier New" w:hAnsi="Courier New" w:cs="Courier New"/>
+          <w:sz w:val="20"/>
+          <w:szCs w:val="20"/>
+        </w:rPr>
+      </w:pPr>
+      <w:r>
+        <w:rPr>
+          <w:rFonts w:ascii="Courier New" w:hAnsi="Courier New" w:cs="Courier New"/>
+          <w:sz w:val="20"/>
+          <w:szCs w:val="20"/>
+        </w:rPr>
+        <w:t>@@ -167,7 +178,7 @@ with warnings.catch_warnings():</w:t>
+      </w:r>
+    </w:p>
+    <w:p>
+      <w:pPr>
+        <w:pStyle w:val="NoSpacing"/>
+        <w:rPr>
+          <w:rFonts w:ascii="Courier New" w:hAnsi="Courier New" w:cs="Courier New"/>
+          <w:sz w:val="20"/>
+          <w:szCs w:val="20"/>
+        </w:rPr>
+      </w:pPr>
+      <w:r>
+        <w:rPr>
+          <w:rFonts w:ascii="Courier New" w:hAnsi="Courier New" w:cs="Courier New"/>
+          <w:sz w:val="20"/>
+          <w:szCs w:val="20"/>
+        </w:rPr>
+        <w:t xml:space="preserve">     structure_dict = CIDict([(structure.get_id(), structure)</w:t>
+      </w:r>
+    </w:p>
+    <w:p>
+      <w:pPr>
+        <w:pStyle w:val="NoSpacing"/>
+        <w:rPr>
+          <w:rFonts w:ascii="Courier New" w:hAnsi="Courier New" w:cs="Courier New"/>
+          <w:sz w:val="20"/>
+          <w:szCs w:val="20"/>
+        </w:rPr>
+      </w:pPr>
+      <w:r>
+        <w:rPr>
+          <w:rFonts w:ascii="Courier New" w:hAnsi="Courier New" w:cs="Courier New"/>
+          <w:sz w:val="20"/>
+          <w:szCs w:val="20"/>
+        </w:rPr>
+        <w:t xml:space="preserve">                              for structure in structures])</w:t>
+      </w:r>
+    </w:p>
+    <w:p>
+      <w:pPr>
+        <w:pStyle w:val="NoSpacing"/>
+        <w:rPr>
+          <w:rFonts w:ascii="Courier New" w:hAnsi="Courier New" w:cs="Courier New"/>
+          <w:sz w:val="20"/>
+          <w:szCs w:val="20"/>
+        </w:rPr>
+      </w:pPr>
+      <w:r>
+        <w:rPr>
+          <w:rFonts w:ascii="Courier New" w:hAnsi="Courier New" w:cs="Courier New"/>
+          <w:sz w:val="20"/>
+          <w:szCs w:val="20"/>
+        </w:rPr>
+        <w:t xml:space="preserve">     # Yes this is stupid, next time I'll just use a dictionary, no list</w:t>
+      </w:r>
+    </w:p>
+    <w:p>
+      <w:pPr>
+        <w:pStyle w:val="NoSpacing"/>
+        <w:rPr>
+          <w:rFonts w:ascii="Courier New" w:hAnsi="Courier New" w:cs="Courier New"/>
+          <w:sz w:val="20"/>
+          <w:szCs w:val="20"/>
+        </w:rPr>
+      </w:pPr>
+      <w:r>
+        <w:rPr>
+          <w:rFonts w:ascii="Courier New" w:hAnsi="Courier New" w:cs="Courier New"/>
+          <w:sz w:val="20"/>
+          <w:szCs w:val="20"/>
+        </w:rPr>
+        <w:t>-print('Structured parsed...' + repr(structures))</w:t>
+      </w:r>
+    </w:p>
+    <w:p>
+      <w:pPr>
+        <w:pStyle w:val="NoSpacing"/>
+        <w:rPr>
+          <w:rFonts w:ascii="Courier New" w:hAnsi="Courier New" w:cs="Courier New"/>
+          <w:sz w:val="20"/>
+          <w:szCs w:val="20"/>
+        </w:rPr>
+      </w:pPr>
+      <w:r>
+        <w:rPr>
+          <w:rFonts w:ascii="Courier New" w:hAnsi="Courier New" w:cs="Courier New"/>
+          <w:sz w:val="20"/>
+          <w:szCs w:val="20"/>
+        </w:rPr>
+        <w:t>+print('Structured parsed... ' + repr(structures))</w:t>
+      </w:r>
+    </w:p>
+    <w:p>
+      <w:pPr>
+        <w:pStyle w:val="NoSpacing"/>
+        <w:rPr>
+          <w:rFonts w:ascii="Courier New" w:hAnsi="Courier New" w:cs="Courier New"/>
+          <w:sz w:val="20"/>
+          <w:szCs w:val="20"/>
+        </w:rPr>
+      </w:pPr>
+      <w:r>
+        <w:rPr>
+          <w:rFonts w:ascii="Courier New" w:hAnsi="Courier New" w:cs="Courier New"/>
+          <w:sz w:val="20"/>
+          <w:szCs w:val="20"/>
+        </w:rPr>
+        <w:t xml:space="preserve"> </w:t>
+      </w:r>
+    </w:p>
+    <w:p>
+      <w:pPr>
+        <w:pStyle w:val="NoSpacing"/>
+        <w:rPr>
+          <w:rFonts w:ascii="Courier New" w:hAnsi="Courier New" w:cs="Courier New"/>
+          <w:sz w:val="20"/>
+          <w:szCs w:val="20"/>
+        </w:rPr>
+      </w:pPr>
+      <w:r>
+        <w:rPr>
+          <w:rFonts w:ascii="Courier New" w:hAnsi="Courier New" w:cs="Courier New"/>
+          <w:sz w:val="20"/>
+          <w:szCs w:val="20"/>
+        </w:rPr>
+        <w:t xml:space="preserve"> # Open the multiple sequence alignments:</w:t>
+      </w:r>
+    </w:p>
+    <w:p>
+      <w:pPr>
+        <w:pStyle w:val="NoSpacing"/>
+        <w:rPr>
+          <w:rFonts w:ascii="Courier New" w:hAnsi="Courier New" w:cs="Courier New"/>
+          <w:sz w:val="20"/>
+          <w:szCs w:val="20"/>
+        </w:rPr>
+      </w:pPr>
+      <w:r>
+        <w:rPr>
+          <w:rFonts w:ascii="Courier New" w:hAnsi="Courier New" w:cs="Courier New"/>
+          <w:sz w:val="20"/>
+          <w:szCs w:val="20"/>
+        </w:rPr>
+        <w:t xml:space="preserve"> alignments = dict([(name, Bio.AlignIO.read(filename, 'clustal')) \</w:t>
+      </w:r>
+    </w:p>
+    <w:p>
+      <w:pPr>
+        <w:pStyle w:val="NoSpacing"/>
+        <w:rPr>
+          <w:rFonts w:ascii="Courier New" w:hAnsi="Courier New" w:cs="Courier New"/>
+          <w:sz w:val="20"/>
+          <w:szCs w:val="20"/>
+        </w:rPr>
+      </w:pPr>
+      <w:r>
+        <w:rPr>
+          <w:rFonts w:ascii="Courier New" w:hAnsi="Courier New" w:cs="Courier New"/>
+          <w:sz w:val="20"/>
+          <w:szCs w:val="20"/>
+        </w:rPr>
+        <w:t>@@ -212,12 +223,17 @@ for pdbid in family_moments.keys():</w:t>
+      </w:r>
+    </w:p>
+    <w:p>
+      <w:pPr>
+        <w:pStyle w:val="NoSpacing"/>
+        <w:rPr>
+          <w:rFonts w:ascii="Courier New" w:hAnsi="Courier New" w:cs="Courier New"/>
+          <w:sz w:val="20"/>
+          <w:szCs w:val="20"/>
+        </w:rPr>
+      </w:pPr>
+      <w:r>
+        <w:rPr>
+          <w:rFonts w:ascii="Courier New" w:hAnsi="Courier New" w:cs="Courier New"/>
+          <w:sz w:val="20"/>
+          <w:szCs w:val="20"/>
+        </w:rPr>
+        <w:t xml:space="preserve"> print('family moments calculated! ' + str(type(family_moments)))</w:t>
+      </w:r>
+    </w:p>
+    <w:p>
+      <w:pPr>
+        <w:pStyle w:val="NoSpacing"/>
+        <w:rPr>
+          <w:rFonts w:ascii="Courier New" w:hAnsi="Courier New" w:cs="Courier New"/>
+          <w:sz w:val="20"/>
+          <w:szCs w:val="20"/>
+        </w:rPr>
+      </w:pPr>
+      <w:r>
+        <w:rPr>
+          <w:rFonts w:ascii="Courier New" w:hAnsi="Courier New" w:cs="Courier New"/>
+          <w:sz w:val="20"/>
+          <w:szCs w:val="20"/>
+        </w:rPr>
+        <w:t xml:space="preserve"> </w:t>
+      </w:r>
+    </w:p>
+    <w:p>
+      <w:pPr>
+        <w:pStyle w:val="NoSpacing"/>
+        <w:rPr>
+          <w:rFonts w:ascii="Courier New" w:hAnsi="Courier New" w:cs="Courier New"/>
+          <w:sz w:val="20"/>
+          <w:szCs w:val="20"/>
+        </w:rPr>
+      </w:pPr>
+      <w:r>
+        <w:rPr>
+          <w:rFonts w:ascii="Courier New" w:hAnsi="Courier New" w:cs="Courier New"/>
+          <w:sz w:val="20"/>
+          <w:szCs w:val="20"/>
+        </w:rPr>
+        <w:t xml:space="preserve"> for pdbid in family_moments.keys():</w:t>
+      </w:r>
+    </w:p>
+    <w:p>
+      <w:pPr>
+        <w:pStyle w:val="NoSpacing"/>
+        <w:rPr>
+          <w:rFonts w:ascii="Courier New" w:hAnsi="Courier New" w:cs="Courier New"/>
+          <w:sz w:val="20"/>
+          <w:szCs w:val="20"/>
+        </w:rPr>
+      </w:pPr>
+      <w:r>
+        <w:rPr>
+          <w:rFonts w:ascii="Courier New" w:hAnsi="Courier New" w:cs="Courier New"/>
+          <w:sz w:val="20"/>
+          <w:szCs w:val="20"/>
+        </w:rPr>
+        <w:t>-    with open('prelim test {}.csv'.format(pdbid), 'wb') as f:</w:t>
+      </w:r>
+    </w:p>
+    <w:p>
+      <w:pPr>
+        <w:pStyle w:val="NoSpacing"/>
+        <w:rPr>
+          <w:rFonts w:ascii="Courier New" w:hAnsi="Courier New" w:cs="Courier New"/>
+          <w:sz w:val="20"/>
+          <w:szCs w:val="20"/>
+        </w:rPr>
+      </w:pPr>
+      <w:r>
+        <w:rPr>
+          <w:rFonts w:ascii="Courier New" w:hAnsi="Courier New" w:cs="Courier New"/>
+          <w:sz w:val="20"/>
+          <w:szCs w:val="20"/>
+        </w:rPr>
+        <w:t>+    with open('exc test {}.csv'.format(pdbid), 'wb') as f:</w:t>
+      </w:r>
+    </w:p>
+    <w:p>
+      <w:pPr>
+        <w:pStyle w:val="NoSpacing"/>
+        <w:rPr>
+          <w:rFonts w:ascii="Courier New" w:hAnsi="Courier New" w:cs="Courier New"/>
+          <w:sz w:val="20"/>
+          <w:szCs w:val="20"/>
+        </w:rPr>
+      </w:pPr>
+      <w:r>
+        <w:rPr>
+          <w:rFonts w:ascii="Courier New" w:hAnsi="Courier New" w:cs="Courier New"/>
+          <w:sz w:val="20"/>
+          <w:szCs w:val="20"/>
+        </w:rPr>
+        <w:t xml:space="preserve">         writer = csv.writer(f)</w:t>
+      </w:r>
+    </w:p>
+    <w:p>
+      <w:pPr>
+        <w:pStyle w:val="NoSpacing"/>
+        <w:rPr>
+          <w:rFonts w:ascii="Courier New" w:hAnsi="Courier New" w:cs="Courier New"/>
+          <w:sz w:val="20"/>
+          <w:szCs w:val="20"/>
+        </w:rPr>
+      </w:pPr>
+      <w:r>
+        <w:rPr>
+          <w:rFonts w:ascii="Courier New" w:hAnsi="Courier New" w:cs="Courier New"/>
+          <w:sz w:val="20"/>
+          <w:szCs w:val="20"/>
+        </w:rPr>
+        <w:t>+        writer.writerow(['pdbid', '%id w/ pdb seq',</w:t>
+      </w:r>
+    </w:p>
+    <w:p>
+      <w:pPr>
+        <w:pStyle w:val="NoSpacing"/>
+        <w:rPr>
+          <w:rFonts w:ascii="Courier New" w:hAnsi="Courier New" w:cs="Courier New"/>
+          <w:sz w:val="20"/>
+          <w:szCs w:val="20"/>
+        </w:rPr>
+      </w:pPr>
+      <w:r>
+        <w:rPr>
+          <w:rFonts w:ascii="Courier New" w:hAnsi="Courier New" w:cs="Courier New"/>
+          <w:sz w:val="20"/>
+          <w:szCs w:val="20"/>
+        </w:rPr>
+        <w:t>+                         'mag', 'dir', 'x','y'])</w:t>
+      </w:r>
+    </w:p>
+    <w:p>
+      <w:pPr>
+        <w:pStyle w:val="NoSpacing"/>
+        <w:rPr>
+          <w:rFonts w:ascii="Courier New" w:hAnsi="Courier New" w:cs="Courier New"/>
+          <w:sz w:val="20"/>
+          <w:szCs w:val="20"/>
+        </w:rPr>
+      </w:pPr>
+      <w:r>
+        <w:rPr>
+          <w:rFonts w:ascii="Courier New" w:hAnsi="Courier New" w:cs="Courier New"/>
+          <w:sz w:val="20"/>
+          <w:szCs w:val="20"/>
+        </w:rPr>
+        <w:t xml:space="preserve">         # Sort moments by distance from pdb sequence, descending:</w:t>
+      </w:r>
+    </w:p>
+    <w:p>
+      <w:pPr>
+        <w:pStyle w:val="NoSpacing"/>
+        <w:rPr>
+          <w:rFonts w:ascii="Courier New" w:hAnsi="Courier New" w:cs="Courier New"/>
+          <w:sz w:val="20"/>
+          <w:szCs w:val="20"/>
+        </w:rPr>
+      </w:pPr>
+      <w:r>
+        <w:rPr>
+          <w:rFonts w:ascii="Courier New" w:hAnsi="Courier New" w:cs="Courier New"/>
+          <w:sz w:val="20"/>
+          <w:szCs w:val="20"/>
+        </w:rPr>
+        <w:t xml:space="preserve">         sorted_moments = sorted(family_moments[pdbid],</w:t>
+      </w:r>
+    </w:p>
+    <w:p>
+      <w:pPr>
+        <w:pStyle w:val="NoSpacing"/>
+        <w:rPr>
+          <w:rFonts w:ascii="Courier New" w:hAnsi="Courier New" w:cs="Courier New"/>
+          <w:sz w:val="20"/>
+          <w:szCs w:val="20"/>
+        </w:rPr>
+      </w:pPr>
+      <w:r>
+        <w:rPr>
+          <w:rFonts w:ascii="Courier New" w:hAnsi="Courier New" w:cs="Courier New"/>
+          <w:sz w:val="20"/>
+          <w:szCs w:val="20"/>
+        </w:rPr>
+        <w:t xml:space="preserve">                                 key = lambda x: x[1])[::-1]</w:t>
+      </w:r>
+    </w:p>
+    <w:p>
+      <w:pPr>
+        <w:pStyle w:val="NoSpacing"/>
+        <w:rPr>
+          <w:rFonts w:ascii="Courier New" w:hAnsi="Courier New" w:cs="Courier New"/>
+          <w:sz w:val="20"/>
+          <w:szCs w:val="20"/>
+        </w:rPr>
+      </w:pPr>
+      <w:r>
+        <w:rPr>
+          <w:rFonts w:ascii="Courier New" w:hAnsi="Courier New" w:cs="Courier New"/>
+          <w:sz w:val="20"/>
+          <w:szCs w:val="20"/>
+        </w:rPr>
+        <w:t xml:space="preserve">         for seq_id, normalized_distance, family_moment in sorted_moments:</w:t>
+      </w:r>
+    </w:p>
+    <w:p>
+      <w:pPr>
+        <w:pStyle w:val="NoSpacing"/>
+        <w:rPr>
+          <w:rFonts w:ascii="Courier New" w:hAnsi="Courier New" w:cs="Courier New"/>
+          <w:sz w:val="20"/>
+          <w:szCs w:val="20"/>
+        </w:rPr>
+      </w:pPr>
+      <w:r>
+        <w:rPr>
+          <w:rFonts w:ascii="Courier New" w:hAnsi="Courier New" w:cs="Courier New"/>
+          <w:sz w:val="20"/>
+          <w:szCs w:val="20"/>
+        </w:rPr>
+        <w:t xml:space="preserve">             writer.writerow([seq_id, normalized_distance,</w:t>
+      </w:r>
+    </w:p>
+    <w:p>
+      <w:pPr>
+        <w:pStyle w:val="NoSpacing"/>
+        <w:rPr>
+          <w:rFonts w:ascii="Courier New" w:hAnsi="Courier New" w:cs="Courier New"/>
+          <w:sz w:val="20"/>
+          <w:szCs w:val="20"/>
+        </w:rPr>
+      </w:pPr>
+      <w:r>
+        <w:rPr>
+          <w:rFonts w:ascii="Courier New" w:hAnsi="Courier New" w:cs="Courier New"/>
+          <w:sz w:val="20"/>
+          <w:szCs w:val="20"/>
+        </w:rPr>
+        <w:t xml:space="preserve">                             np.linalg.norm(family_moment),</w:t>
+      </w:r>
+    </w:p>
+    <w:p>
+      <w:pPr>
+        <w:pStyle w:val="NoSpacing"/>
+        <w:rPr>
+          <w:rFonts w:ascii="Courier New" w:hAnsi="Courier New" w:cs="Courier New"/>
+          <w:sz w:val="20"/>
+          <w:szCs w:val="20"/>
+        </w:rPr>
+      </w:pPr>
+      <w:r>
+        <w:rPr>
+          <w:rFonts w:ascii="Courier New" w:hAnsi="Courier New" w:cs="Courier New"/>
+          <w:sz w:val="20"/>
+          <w:szCs w:val="20"/>
+        </w:rPr>
+        <w:t>-                            math.atan2(family_moment[1],family_moment[0])])</w:t>
+      </w:r>
+    </w:p>
+    <w:p>
+      <w:pPr>
+        <w:pStyle w:val="NoSpacing"/>
+        <w:rPr>
+          <w:rFonts w:ascii="Courier New" w:hAnsi="Courier New" w:cs="Courier New"/>
+          <w:sz w:val="20"/>
+          <w:szCs w:val="20"/>
+        </w:rPr>
+      </w:pPr>
+      <w:r>
+        <w:rPr>
+          <w:rFonts w:ascii="Courier New" w:hAnsi="Courier New" w:cs="Courier New"/>
+          <w:sz w:val="20"/>
+          <w:szCs w:val="20"/>
+        </w:rPr>
+        <w:t>+                            (180/math.pi) * math.atan2(family_moment[1],</w:t>
+      </w:r>
+    </w:p>
+    <w:p>
+      <w:pPr>
+        <w:pStyle w:val="NoSpacing"/>
+        <w:rPr>
+          <w:rFonts w:ascii="Courier New" w:hAnsi="Courier New" w:cs="Courier New"/>
+          <w:sz w:val="20"/>
+          <w:szCs w:val="20"/>
+        </w:rPr>
+      </w:pPr>
+      <w:r>
+        <w:rPr>
+          <w:rFonts w:ascii="Courier New" w:hAnsi="Courier New" w:cs="Courier New"/>
+          <w:sz w:val="20"/>
+          <w:szCs w:val="20"/>
+        </w:rPr>
+        <w:t>+                                                       family_moment[0]),</w:t>
+      </w:r>
+    </w:p>
+    <w:p>
+      <w:pPr>
+        <w:pStyle w:val="NoSpacing"/>
+        <w:rPr>
+          <w:rFonts w:ascii="Courier New" w:hAnsi="Courier New" w:cs="Courier New"/>
+          <w:sz w:val="20"/>
+          <w:szCs w:val="20"/>
+        </w:rPr>
+      </w:pPr>
+      <w:r>
+        <w:rPr>
+          <w:rFonts w:ascii="Courier New" w:hAnsi="Courier New" w:cs="Courier New"/>
+          <w:sz w:val="20"/>
+          <w:szCs w:val="20"/>
+        </w:rPr>
+        <w:t>+                            family_moment[0],</w:t>
+      </w:r>
+    </w:p>
+    <w:p>
+      <w:pPr>
+        <w:pStyle w:val="NoSpacing"/>
+        <w:rPr>
+          <w:rFonts w:ascii="Courier New" w:hAnsi="Courier New" w:cs="Courier New"/>
+          <w:sz w:val="20"/>
+          <w:szCs w:val="20"/>
+        </w:rPr>
+      </w:pPr>
+      <w:r>
+        <w:rPr>
+          <w:rFonts w:ascii="Courier New" w:hAnsi="Courier New" w:cs="Courier New"/>
+          <w:sz w:val="20"/>
+          <w:szCs w:val="20"/>
+        </w:rPr>
+        <w:t>+                            family_moment[1]])</w:t>
+      </w:r>
+    </w:p>
+    <w:p>
+      <w:pPr>
+        <w:pStyle w:val="NoSpacing"/>
+        <w:rPr>
+          <w:rFonts w:ascii="Courier New" w:hAnsi="Courier New" w:cs="Courier New"/>
+          <w:sz w:val="20"/>
+          <w:szCs w:val="20"/>
+        </w:rPr>
+      </w:pPr>
+    </w:p>
+    <w:p>
+      <w:pPr>
+        <w:pStyle w:val="NoSpacing"/>
+        <w:rPr>
+          <w:rFonts w:ascii="Courier New" w:hAnsi="Courier New" w:cs="Courier New"/>
+          <w:sz w:val="20"/>
+          <w:szCs w:val="20"/>
+        </w:rPr>
+      </w:pPr>
+    </w:p>
+    <w:p>
+      <w:r>
+        <w:t>I omit the code because it does not function properly. The output includes:</w:t>
+      </w:r>
+    </w:p>
+    <w:p>
+      <w:r>
+        <w:t>pdb moments calculated! {'1qjp': array([ 11.14038282,   7.92281364,   0.        ]), '1qd6': array([-0.34006503,  1.61756824,  0.        ]), '1a0s': array([ 2.19463583,  4.11484775,  0.        ])}</w:t>
+      </w:r>
+    </w:p>
+    <w:p>
+      <w:r>
+        <w:t>I checked the 1a0s moment against that contained in "non normalized moments/non normalized exclusive_moment.csv" and it's not the same.</w:t>
+      </w:r>
+    </w:p>
+    <w:p>
+      <w:r>
+        <w:t xml:space="preserve">To produce </w:t>
+      </w:r>
+      <w:r>
+        <w:t>"non normalized moments/non normalized exclusive_moment.csv"</w:t>
+      </w:r>
+      <w:r>
+        <w:t>, I had it use 0 as an energy for a residue where there's no parameters. Here I'm still using .5.</w:t>
+      </w:r>
       <w:bookmarkStart w:id="0" w:name="_GoBack"/>
       <w:bookmarkEnd w:id="0"/>
-      <w:r>
-        <w:t>with more than 20% sequence identity to ScrY.</w:t>
-      </w:r>
-      <w:r>
-        <w:t xml:space="preserve"> OMPLA and OmpA have small, sensitive moments.</w:t>
-      </w:r>
-      <w:r>
-        <w:t xml:space="preserve"> The results, because of this, are not especially  meaningful.</w:t>
-      </w:r>
-    </w:p>
-    <w:p>
-      <w:pPr>
-        <w:pStyle w:val="NoSpacing"/>
-      </w:pPr>
-    </w:p>
-    <w:p>
-      <w:pPr>
-        <w:pStyle w:val="NoSpacing"/>
-      </w:pPr>
     </w:p>
     <w:sectPr>
       <w:pgSz w:w="12240" w:h="15840"/>

</xml_diff>

<commit_message>
logged change to family moment generator in more detail
</commit_message>
<xml_diff>
--- a/test moments/test moments log.docx
+++ b/test moments/test moments log.docx
@@ -5739,31 +5739,301 @@
     </w:p>
     <w:p>
       <w:r>
-        <w:t>I omit the code because it does not function properly. The output includes:</w:t>
-      </w:r>
-    </w:p>
-    <w:p>
-      <w:r>
-        <w:t>pdb moments calculated! {'1qjp': array([ 11.14038282,   7.92281364,   0.        ]), '1qd6': array([-0.34006503,  1.61756824,  0.        ]), '1a0s': array([ 2.19463583,  4.11484775,  0.        ])}</w:t>
-      </w:r>
-    </w:p>
-    <w:p>
-      <w:r>
-        <w:t>I checked the 1a0s moment against that contained in "non normalized moments/non normalized exclusive_moment.csv" and it's not the same.</w:t>
-      </w:r>
-    </w:p>
-    <w:p>
-      <w:r>
-        <w:t xml:space="preserve">To produce </w:t>
-      </w:r>
-      <w:r>
-        <w:t>"non normalized moments/non normalized exclusive_moment.csv"</w:t>
-      </w:r>
-      <w:r>
-        <w:t>, I had it use 0 as an energy for a residue where there's no parameters. Here I'm still using .5.</w:t>
+        <w:t>I omit the code because it does not function p</w:t>
+      </w:r>
+      <w:r>
+        <w:t>s</w:t>
       </w:r>
       <w:bookmarkStart w:id="0" w:name="_GoBack"/>
       <w:bookmarkEnd w:id="0"/>
+      <w:r>
+        <w:t>roperly. The output includes:</w:t>
+      </w:r>
+    </w:p>
+    <w:p>
+      <w:r>
+        <w:t>pdb moments calculated! {'1qjp': array([ 11.14038282,   7.92281364,   0.        ]), '1qd6': array([-0.34006503,  1.61756824,  0.        ]), '1a0s': array([ 2.19463583,  4.11484775,  0.        ])}</w:t>
+      </w:r>
+    </w:p>
+    <w:p>
+      <w:r>
+        <w:t>I checked the 1a0s moment against that contained in "non normalized moments/non normalized exclusive_moment.csv" and it's not the same.</w:t>
+      </w:r>
+    </w:p>
+    <w:p>
+      <w:r>
+        <w:t xml:space="preserve">To produce </w:t>
+      </w:r>
+      <w:r>
+        <w:t>"non normalized moments/non normalized exclusive_moment.csv"</w:t>
+      </w:r>
+      <w:r>
+        <w:t>, I had it use 0 as an energy for a residue where there's no parameters. Here I'm still using .5.</w:t>
+      </w:r>
+    </w:p>
+    <w:p>
+      <w:r>
+        <w:t>I made the following change:</w:t>
+      </w:r>
+    </w:p>
+    <w:p>
+      <w:pPr>
+        <w:pStyle w:val="NoSpacing"/>
+        <w:rPr>
+          <w:rFonts w:ascii="Courier New" w:hAnsi="Courier New" w:cs="Courier New"/>
+          <w:sz w:val="20"/>
+          <w:szCs w:val="20"/>
+        </w:rPr>
+      </w:pPr>
+      <w:r>
+        <w:rPr>
+          <w:rFonts w:ascii="Courier New" w:hAnsi="Courier New" w:cs="Courier New"/>
+          <w:sz w:val="20"/>
+          <w:szCs w:val="20"/>
+        </w:rPr>
+        <w:t>@@ -117,8 +117,9 @@ def moment(structure, selection, center, mag_function, res_retrieve):</w:t>
+      </w:r>
+    </w:p>
+    <w:p>
+      <w:pPr>
+        <w:pStyle w:val="NoSpacing"/>
+        <w:rPr>
+          <w:rFonts w:ascii="Courier New" w:hAnsi="Courier New" w:cs="Courier New"/>
+          <w:sz w:val="20"/>
+          <w:szCs w:val="20"/>
+        </w:rPr>
+      </w:pPr>
+      <w:r>
+        <w:rPr>
+          <w:rFonts w:ascii="Courier New" w:hAnsi="Courier New" w:cs="Courier New"/>
+          <w:sz w:val="20"/>
+          <w:szCs w:val="20"/>
+        </w:rPr>
+        <w:lastRenderedPageBreak/>
+        <w:t xml:space="preserve">         try:</w:t>
+      </w:r>
+    </w:p>
+    <w:p>
+      <w:pPr>
+        <w:pStyle w:val="NoSpacing"/>
+        <w:rPr>
+          <w:rFonts w:ascii="Courier New" w:hAnsi="Courier New" w:cs="Courier New"/>
+          <w:sz w:val="20"/>
+          <w:szCs w:val="20"/>
+        </w:rPr>
+      </w:pPr>
+      <w:r>
+        <w:rPr>
+          <w:rFonts w:ascii="Courier New" w:hAnsi="Courier New" w:cs="Courier New"/>
+          <w:sz w:val="20"/>
+          <w:szCs w:val="20"/>
+        </w:rPr>
+        <w:t xml:space="preserve">             complete = normalized * mag_function(residue, resn)</w:t>
+      </w:r>
+    </w:p>
+    <w:p>
+      <w:pPr>
+        <w:pStyle w:val="NoSpacing"/>
+        <w:rPr>
+          <w:rFonts w:ascii="Courier New" w:hAnsi="Courier New" w:cs="Courier New"/>
+          <w:sz w:val="20"/>
+          <w:szCs w:val="20"/>
+        </w:rPr>
+      </w:pPr>
+      <w:r>
+        <w:rPr>
+          <w:rFonts w:ascii="Courier New" w:hAnsi="Courier New" w:cs="Courier New"/>
+          <w:sz w:val="20"/>
+          <w:szCs w:val="20"/>
+        </w:rPr>
+        <w:t xml:space="preserve">         except zenergy.NoParameters:</w:t>
+      </w:r>
+    </w:p>
+    <w:p>
+      <w:pPr>
+        <w:pStyle w:val="NoSpacing"/>
+        <w:rPr>
+          <w:rFonts w:ascii="Courier New" w:hAnsi="Courier New" w:cs="Courier New"/>
+          <w:sz w:val="20"/>
+          <w:szCs w:val="20"/>
+        </w:rPr>
+      </w:pPr>
+      <w:r>
+        <w:rPr>
+          <w:rFonts w:ascii="Courier New" w:hAnsi="Courier New" w:cs="Courier New"/>
+          <w:sz w:val="20"/>
+          <w:szCs w:val="20"/>
+        </w:rPr>
+        <w:t>-            # For now, for the purposes of replicating old data:</w:t>
+      </w:r>
+    </w:p>
+    <w:p>
+      <w:pPr>
+        <w:pStyle w:val="NoSpacing"/>
+        <w:rPr>
+          <w:rFonts w:ascii="Courier New" w:hAnsi="Courier New" w:cs="Courier New"/>
+          <w:sz w:val="20"/>
+          <w:szCs w:val="20"/>
+        </w:rPr>
+      </w:pPr>
+      <w:r>
+        <w:rPr>
+          <w:rFonts w:ascii="Courier New" w:hAnsi="Courier New" w:cs="Courier New"/>
+          <w:sz w:val="20"/>
+          <w:szCs w:val="20"/>
+        </w:rPr>
+        <w:t>-            complete = normalized * .5</w:t>
+      </w:r>
+    </w:p>
+    <w:p>
+      <w:pPr>
+        <w:pStyle w:val="NoSpacing"/>
+        <w:rPr>
+          <w:rFonts w:ascii="Courier New" w:hAnsi="Courier New" w:cs="Courier New"/>
+          <w:sz w:val="20"/>
+          <w:szCs w:val="20"/>
+        </w:rPr>
+      </w:pPr>
+      <w:r>
+        <w:rPr>
+          <w:rFonts w:ascii="Courier New" w:hAnsi="Courier New" w:cs="Courier New"/>
+          <w:sz w:val="20"/>
+          <w:szCs w:val="20"/>
+        </w:rPr>
+        <w:t>+            # To match "non normalized moments/</w:t>
+      </w:r>
+    </w:p>
+    <w:p>
+      <w:pPr>
+        <w:pStyle w:val="NoSpacing"/>
+        <w:rPr>
+          <w:rFonts w:ascii="Courier New" w:hAnsi="Courier New" w:cs="Courier New"/>
+          <w:sz w:val="20"/>
+          <w:szCs w:val="20"/>
+        </w:rPr>
+      </w:pPr>
+      <w:r>
+        <w:rPr>
+          <w:rFonts w:ascii="Courier New" w:hAnsi="Courier New" w:cs="Courier New"/>
+          <w:sz w:val="20"/>
+          <w:szCs w:val="20"/>
+        </w:rPr>
+        <w:t>+            #     non normalized exclusive_moment.csv":</w:t>
+      </w:r>
+    </w:p>
+    <w:p>
+      <w:pPr>
+        <w:pStyle w:val="NoSpacing"/>
+        <w:rPr>
+          <w:rFonts w:ascii="Courier New" w:hAnsi="Courier New" w:cs="Courier New"/>
+          <w:sz w:val="20"/>
+          <w:szCs w:val="20"/>
+        </w:rPr>
+      </w:pPr>
+      <w:r>
+        <w:rPr>
+          <w:rFonts w:ascii="Courier New" w:hAnsi="Courier New" w:cs="Courier New"/>
+          <w:sz w:val="20"/>
+          <w:szCs w:val="20"/>
+        </w:rPr>
+        <w:t>+            complete = normalized * 0</w:t>
+      </w:r>
+    </w:p>
+    <w:p>
+      <w:pPr>
+        <w:pStyle w:val="NoSpacing"/>
+        <w:rPr>
+          <w:rFonts w:ascii="Courier New" w:hAnsi="Courier New" w:cs="Courier New"/>
+          <w:sz w:val="20"/>
+          <w:szCs w:val="20"/>
+        </w:rPr>
+      </w:pPr>
+      <w:r>
+        <w:rPr>
+          <w:rFonts w:ascii="Courier New" w:hAnsi="Courier New" w:cs="Courier New"/>
+          <w:sz w:val="20"/>
+          <w:szCs w:val="20"/>
+        </w:rPr>
+        <w:t xml:space="preserve">         sum_ += complete </w:t>
+      </w:r>
+    </w:p>
+    <w:p>
+      <w:pPr>
+        <w:pStyle w:val="NoSpacing"/>
+        <w:rPr>
+          <w:rFonts w:ascii="Courier New" w:hAnsi="Courier New" w:cs="Courier New"/>
+          <w:sz w:val="20"/>
+          <w:szCs w:val="20"/>
+        </w:rPr>
+      </w:pPr>
+      <w:r>
+        <w:rPr>
+          <w:rFonts w:ascii="Courier New" w:hAnsi="Courier New" w:cs="Courier New"/>
+          <w:sz w:val="20"/>
+          <w:szCs w:val="20"/>
+        </w:rPr>
+        <w:t xml:space="preserve"> </w:t>
+      </w:r>
+    </w:p>
+    <w:p>
+      <w:pPr>
+        <w:pStyle w:val="NoSpacing"/>
+        <w:rPr>
+          <w:rFonts w:ascii="Courier New" w:hAnsi="Courier New" w:cs="Courier New"/>
+          <w:sz w:val="20"/>
+          <w:szCs w:val="20"/>
+        </w:rPr>
+      </w:pPr>
+      <w:r>
+        <w:rPr>
+          <w:rFonts w:ascii="Courier New" w:hAnsi="Courier New" w:cs="Courier New"/>
+          <w:sz w:val="20"/>
+          <w:szCs w:val="20"/>
+        </w:rPr>
+        <w:t xml:space="preserve">     return sum_</w:t>
+      </w:r>
+    </w:p>
+    <w:p>
+      <w:pPr>
+        <w:pStyle w:val="NoSpacing"/>
+        <w:rPr>
+          <w:rFonts w:ascii="Courier New" w:hAnsi="Courier New" w:cs="Courier New"/>
+          <w:sz w:val="20"/>
+          <w:szCs w:val="20"/>
+        </w:rPr>
+      </w:pPr>
+    </w:p>
+    <w:p>
+      <w:r>
+        <w:t>This time the output included:</w:t>
+      </w:r>
+    </w:p>
+    <w:p>
+      <w:pPr>
+        <w:rPr>
+          <w:rFonts w:ascii="Courier New" w:hAnsi="Courier New" w:cs="Courier New"/>
+          <w:sz w:val="20"/>
+          <w:szCs w:val="20"/>
+        </w:rPr>
+      </w:pPr>
+      <w:r>
+        <w:rPr>
+          <w:rFonts w:ascii="Courier New" w:hAnsi="Courier New" w:cs="Courier New"/>
+          <w:sz w:val="20"/>
+          <w:szCs w:val="20"/>
+        </w:rPr>
+        <w:t>pdb moments calculated! {'1qjp': array([ 12.51827306,   8.63676941,   0.        ]), '1qd6': array([-0.78202389,  1.60195649,  0.        ]), '1a0s': array([ 3.41563955,  2.94843891,  0.        ])}</w:t>
+      </w:r>
+    </w:p>
+    <w:p>
+      <w:pPr>
+        <w:rPr>
+          <w:i/>
+        </w:rPr>
+      </w:pPr>
+      <w:r>
+        <w:t>This still does not match the moment in "non normalized moments/non normalized exclusive_moment.csv"</w:t>
+      </w:r>
     </w:p>
     <w:sectPr>
       <w:pgSz w:w="12240" w:h="15840"/>

</xml_diff>

<commit_message>
investigated discrepency between two moment-generating scripts
</commit_message>
<xml_diff>
--- a/test moments/test moments log.docx
+++ b/test moments/test moments log.docx
@@ -5744,296 +5744,527 @@
       <w:r>
         <w:t>s</w:t>
       </w:r>
+      <w:r>
+        <w:t>roperly. The output includes:</w:t>
+      </w:r>
+    </w:p>
+    <w:p>
+      <w:r>
+        <w:t>pdb moments calculated! {'1qjp': array([ 11.14038282,   7.92281364,   0.        ]), '1qd6': array([-0.34006503,  1.61756824,  0.        ]), '1a0s': array([ 2.19463583,  4.11484775,  0.        ])}</w:t>
+      </w:r>
+    </w:p>
+    <w:p>
+      <w:r>
+        <w:t>I checked the 1a0s moment against that contained in "non normalized moments/non normalized exclusive_moment.csv" and it's not the same.</w:t>
+      </w:r>
+    </w:p>
+    <w:p>
+      <w:r>
+        <w:t>To produce "non normalized moments/non normalized exclusive_moment.csv", I had it use 0 as an energy for a residue where there's no parameters. Here I'm still using .5.</w:t>
+      </w:r>
+    </w:p>
+    <w:p>
+      <w:r>
+        <w:t>I made the following change:</w:t>
+      </w:r>
+    </w:p>
+    <w:p>
+      <w:pPr>
+        <w:pStyle w:val="NoSpacing"/>
+        <w:rPr>
+          <w:rFonts w:ascii="Courier New" w:hAnsi="Courier New" w:cs="Courier New"/>
+          <w:sz w:val="20"/>
+          <w:szCs w:val="20"/>
+        </w:rPr>
+      </w:pPr>
+      <w:r>
+        <w:rPr>
+          <w:rFonts w:ascii="Courier New" w:hAnsi="Courier New" w:cs="Courier New"/>
+          <w:sz w:val="20"/>
+          <w:szCs w:val="20"/>
+        </w:rPr>
+        <w:t>@@ -117,8 +117,9 @@ def moment(structure, selection, center, mag_function, res_retrieve):</w:t>
+      </w:r>
+    </w:p>
+    <w:p>
+      <w:pPr>
+        <w:pStyle w:val="NoSpacing"/>
+        <w:rPr>
+          <w:rFonts w:ascii="Courier New" w:hAnsi="Courier New" w:cs="Courier New"/>
+          <w:sz w:val="20"/>
+          <w:szCs w:val="20"/>
+        </w:rPr>
+      </w:pPr>
+      <w:r>
+        <w:rPr>
+          <w:rFonts w:ascii="Courier New" w:hAnsi="Courier New" w:cs="Courier New"/>
+          <w:sz w:val="20"/>
+          <w:szCs w:val="20"/>
+        </w:rPr>
+        <w:lastRenderedPageBreak/>
+        <w:t xml:space="preserve">         try:</w:t>
+      </w:r>
+    </w:p>
+    <w:p>
+      <w:pPr>
+        <w:pStyle w:val="NoSpacing"/>
+        <w:rPr>
+          <w:rFonts w:ascii="Courier New" w:hAnsi="Courier New" w:cs="Courier New"/>
+          <w:sz w:val="20"/>
+          <w:szCs w:val="20"/>
+        </w:rPr>
+      </w:pPr>
+      <w:r>
+        <w:rPr>
+          <w:rFonts w:ascii="Courier New" w:hAnsi="Courier New" w:cs="Courier New"/>
+          <w:sz w:val="20"/>
+          <w:szCs w:val="20"/>
+        </w:rPr>
+        <w:t xml:space="preserve">             complete = normalized * mag_function(residue, resn)</w:t>
+      </w:r>
+    </w:p>
+    <w:p>
+      <w:pPr>
+        <w:pStyle w:val="NoSpacing"/>
+        <w:rPr>
+          <w:rFonts w:ascii="Courier New" w:hAnsi="Courier New" w:cs="Courier New"/>
+          <w:sz w:val="20"/>
+          <w:szCs w:val="20"/>
+        </w:rPr>
+      </w:pPr>
+      <w:r>
+        <w:rPr>
+          <w:rFonts w:ascii="Courier New" w:hAnsi="Courier New" w:cs="Courier New"/>
+          <w:sz w:val="20"/>
+          <w:szCs w:val="20"/>
+        </w:rPr>
+        <w:t xml:space="preserve">         except zenergy.NoParameters:</w:t>
+      </w:r>
+    </w:p>
+    <w:p>
+      <w:pPr>
+        <w:pStyle w:val="NoSpacing"/>
+        <w:rPr>
+          <w:rFonts w:ascii="Courier New" w:hAnsi="Courier New" w:cs="Courier New"/>
+          <w:sz w:val="20"/>
+          <w:szCs w:val="20"/>
+        </w:rPr>
+      </w:pPr>
+      <w:r>
+        <w:rPr>
+          <w:rFonts w:ascii="Courier New" w:hAnsi="Courier New" w:cs="Courier New"/>
+          <w:sz w:val="20"/>
+          <w:szCs w:val="20"/>
+        </w:rPr>
+        <w:t>-            # For now, for the purposes of replicating old data:</w:t>
+      </w:r>
+    </w:p>
+    <w:p>
+      <w:pPr>
+        <w:pStyle w:val="NoSpacing"/>
+        <w:rPr>
+          <w:rFonts w:ascii="Courier New" w:hAnsi="Courier New" w:cs="Courier New"/>
+          <w:sz w:val="20"/>
+          <w:szCs w:val="20"/>
+        </w:rPr>
+      </w:pPr>
+      <w:r>
+        <w:rPr>
+          <w:rFonts w:ascii="Courier New" w:hAnsi="Courier New" w:cs="Courier New"/>
+          <w:sz w:val="20"/>
+          <w:szCs w:val="20"/>
+        </w:rPr>
+        <w:t>-            complete = normalized * .5</w:t>
+      </w:r>
+    </w:p>
+    <w:p>
+      <w:pPr>
+        <w:pStyle w:val="NoSpacing"/>
+        <w:rPr>
+          <w:rFonts w:ascii="Courier New" w:hAnsi="Courier New" w:cs="Courier New"/>
+          <w:sz w:val="20"/>
+          <w:szCs w:val="20"/>
+        </w:rPr>
+      </w:pPr>
+      <w:r>
+        <w:rPr>
+          <w:rFonts w:ascii="Courier New" w:hAnsi="Courier New" w:cs="Courier New"/>
+          <w:sz w:val="20"/>
+          <w:szCs w:val="20"/>
+        </w:rPr>
+        <w:t>+            # To match "non normalized moments/</w:t>
+      </w:r>
+    </w:p>
+    <w:p>
+      <w:pPr>
+        <w:pStyle w:val="NoSpacing"/>
+        <w:rPr>
+          <w:rFonts w:ascii="Courier New" w:hAnsi="Courier New" w:cs="Courier New"/>
+          <w:sz w:val="20"/>
+          <w:szCs w:val="20"/>
+        </w:rPr>
+      </w:pPr>
+      <w:r>
+        <w:rPr>
+          <w:rFonts w:ascii="Courier New" w:hAnsi="Courier New" w:cs="Courier New"/>
+          <w:sz w:val="20"/>
+          <w:szCs w:val="20"/>
+        </w:rPr>
+        <w:t>+            #     non normalized exclusive_moment.csv":</w:t>
+      </w:r>
+    </w:p>
+    <w:p>
+      <w:pPr>
+        <w:pStyle w:val="NoSpacing"/>
+        <w:rPr>
+          <w:rFonts w:ascii="Courier New" w:hAnsi="Courier New" w:cs="Courier New"/>
+          <w:sz w:val="20"/>
+          <w:szCs w:val="20"/>
+        </w:rPr>
+      </w:pPr>
+      <w:r>
+        <w:rPr>
+          <w:rFonts w:ascii="Courier New" w:hAnsi="Courier New" w:cs="Courier New"/>
+          <w:sz w:val="20"/>
+          <w:szCs w:val="20"/>
+        </w:rPr>
+        <w:t>+            complete = normalized * 0</w:t>
+      </w:r>
+    </w:p>
+    <w:p>
+      <w:pPr>
+        <w:pStyle w:val="NoSpacing"/>
+        <w:rPr>
+          <w:rFonts w:ascii="Courier New" w:hAnsi="Courier New" w:cs="Courier New"/>
+          <w:sz w:val="20"/>
+          <w:szCs w:val="20"/>
+        </w:rPr>
+      </w:pPr>
+      <w:r>
+        <w:rPr>
+          <w:rFonts w:ascii="Courier New" w:hAnsi="Courier New" w:cs="Courier New"/>
+          <w:sz w:val="20"/>
+          <w:szCs w:val="20"/>
+        </w:rPr>
+        <w:t xml:space="preserve">         sum_ += complete </w:t>
+      </w:r>
+    </w:p>
+    <w:p>
+      <w:pPr>
+        <w:pStyle w:val="NoSpacing"/>
+        <w:rPr>
+          <w:rFonts w:ascii="Courier New" w:hAnsi="Courier New" w:cs="Courier New"/>
+          <w:sz w:val="20"/>
+          <w:szCs w:val="20"/>
+        </w:rPr>
+      </w:pPr>
+      <w:r>
+        <w:rPr>
+          <w:rFonts w:ascii="Courier New" w:hAnsi="Courier New" w:cs="Courier New"/>
+          <w:sz w:val="20"/>
+          <w:szCs w:val="20"/>
+        </w:rPr>
+        <w:t xml:space="preserve"> </w:t>
+      </w:r>
+    </w:p>
+    <w:p>
+      <w:pPr>
+        <w:pStyle w:val="NoSpacing"/>
+        <w:rPr>
+          <w:rFonts w:ascii="Courier New" w:hAnsi="Courier New" w:cs="Courier New"/>
+          <w:sz w:val="20"/>
+          <w:szCs w:val="20"/>
+        </w:rPr>
+      </w:pPr>
+      <w:r>
+        <w:rPr>
+          <w:rFonts w:ascii="Courier New" w:hAnsi="Courier New" w:cs="Courier New"/>
+          <w:sz w:val="20"/>
+          <w:szCs w:val="20"/>
+        </w:rPr>
+        <w:t xml:space="preserve">     return sum_</w:t>
+      </w:r>
+    </w:p>
+    <w:p>
+      <w:pPr>
+        <w:pStyle w:val="NoSpacing"/>
+        <w:rPr>
+          <w:rFonts w:ascii="Courier New" w:hAnsi="Courier New" w:cs="Courier New"/>
+          <w:sz w:val="20"/>
+          <w:szCs w:val="20"/>
+        </w:rPr>
+      </w:pPr>
+    </w:p>
+    <w:p>
+      <w:r>
+        <w:t>This time the output included:</w:t>
+      </w:r>
+    </w:p>
+    <w:p>
+      <w:pPr>
+        <w:rPr>
+          <w:rFonts w:ascii="Courier New" w:hAnsi="Courier New" w:cs="Courier New"/>
+          <w:sz w:val="20"/>
+          <w:szCs w:val="20"/>
+        </w:rPr>
+      </w:pPr>
+      <w:r>
+        <w:rPr>
+          <w:rFonts w:ascii="Courier New" w:hAnsi="Courier New" w:cs="Courier New"/>
+          <w:sz w:val="20"/>
+          <w:szCs w:val="20"/>
+        </w:rPr>
+        <w:t>pdb moments calculated! {'1qjp': array([ 12.51827306,   8.63676941,   0.        ]), '1qd6': array([-0.78202389,  1.60195649,  0.        ]), '1a0s': array([ 3.41563955,  2.94843891,  0.        ])}</w:t>
+      </w:r>
+    </w:p>
+    <w:p>
+      <w:r>
+        <w:t>This still does not match the moment in "non normalized moments/non normalized exclusive_moment.csv"</w:t>
+      </w:r>
+    </w:p>
+    <w:p/>
+    <w:p>
+      <w:r>
+        <w:t>March 19 2012</w:t>
+      </w:r>
+    </w:p>
+    <w:p>
+      <w:r>
+        <w:t>Created a folder called 'non normalized moments investigation', containing the code and files used to produce "non normalized moments/non normalized exclusive_moment.csv"</w:t>
+      </w:r>
+      <w:r>
+        <w:t>, so I could tinker with it without overwriting files in the "non normalized moments" folder. What is special about this code is that it is a direct descendent of the code used to produce the files "exclusive_moment.csv" and "inclusive_moment.csv" that were sent to Vik as my fall semester final project. A problem with this code would strongly suggest a problem with those results. Since I still don't understand why exclusive moment magnitude does not indicate oligomerization site, I am on the lookout for a coding error. However, the code is pretty simple, and was built and checked incrementally, so my guess is that the error or misunderst</w:t>
+      </w:r>
+      <w:r>
+        <w:t>anding lies with the newer code.</w:t>
+      </w:r>
+    </w:p>
+    <w:p>
+      <w:r>
+        <w:t>This code uses a selections fi</w:t>
+      </w:r>
+      <w:r>
+        <w:t>le called "beta selections.csv", but takes the intersection with "cored 1 selections with 1qd5.csv"</w:t>
+      </w:r>
+      <w:r>
+        <w:t xml:space="preserve"> I would love to stop shuffling these selection files around and just specify the conditions </w:t>
+      </w:r>
+      <w:r>
+        <w:t>for inclusion.</w:t>
+      </w:r>
+      <w:r>
+        <w:t xml:space="preserve"> The above code for generating family moments uses "exc selections.csv".  As documented in "non normalized moments/fixing exclusive notes.docx"</w:t>
+      </w:r>
+      <w:r>
+        <w:t xml:space="preserve">, when producing </w:t>
+      </w:r>
+      <w:r>
+        <w:rPr>
+          <w:i/>
+        </w:rPr>
+        <w:t>normalized</w:t>
+      </w:r>
+      <w:r>
+        <w:t xml:space="preserve"> moments, with an energy score of .5 given to residues of a type for which there are no parameters, the choice of beta selections + intersection vs. exc selections does not change the moments.</w:t>
+      </w:r>
+    </w:p>
+    <w:p/>
+    <w:p>
+      <w:r>
+        <w:t>Comparing the Calculator class from '</w:t>
+      </w:r>
+      <w:r>
+        <w:t>\test moments\non normalized moments reproductions</w:t>
+      </w:r>
+      <w:r>
+        <w:t>\calculator modules\ezb.py'  to 'modules\zenergy.py'</w:t>
+      </w:r>
+      <w:r>
+        <w:br/>
+      </w:r>
+      <w:r>
+        <w:t>Initialization method is near identical: zenergy.py uses CIDict and ezb.py uses dict</w:t>
+      </w:r>
+      <w:r>
+        <w:br/>
+      </w:r>
+      <w:r>
+        <w:lastRenderedPageBreak/>
+        <w:t>Checking Calculate method. Curiously, they both have different code for raising a NoParameter's exception, but it appears to be functionally identical between the two files.</w:t>
+      </w:r>
+    </w:p>
+    <w:p>
+      <w:r>
+        <w:t>in ezb.py:</w:t>
+      </w:r>
+    </w:p>
+    <w:p>
+      <w:pPr>
+        <w:pStyle w:val="NoSpacing"/>
+        <w:rPr>
+          <w:rFonts w:ascii="Courier New" w:hAnsi="Courier New" w:cs="Courier New"/>
+          <w:sz w:val="20"/>
+          <w:szCs w:val="20"/>
+        </w:rPr>
+      </w:pPr>
+      <w:r>
+        <w:rPr>
+          <w:rFonts w:ascii="Courier New" w:hAnsi="Courier New" w:cs="Courier New"/>
+          <w:sz w:val="20"/>
+          <w:szCs w:val="20"/>
+        </w:rPr>
+        <w:t xml:space="preserve">        if resn not in self.ref:</w:t>
+      </w:r>
+    </w:p>
+    <w:p>
+      <w:pPr>
+        <w:pStyle w:val="NoSpacing"/>
+        <w:rPr>
+          <w:rFonts w:ascii="Courier New" w:hAnsi="Courier New" w:cs="Courier New"/>
+          <w:sz w:val="20"/>
+          <w:szCs w:val="20"/>
+        </w:rPr>
+      </w:pPr>
+      <w:r>
+        <w:rPr>
+          <w:rFonts w:ascii="Courier New" w:hAnsi="Courier New" w:cs="Courier New"/>
+          <w:sz w:val="20"/>
+          <w:szCs w:val="20"/>
+        </w:rPr>
+        <w:t xml:space="preserve">            raise NoParameters('No parameters for resn ' + str(resn))</w:t>
+      </w:r>
+    </w:p>
+    <w:p>
+      <w:pPr>
+        <w:pStyle w:val="NoSpacing"/>
+        <w:rPr>
+          <w:rFonts w:ascii="Courier New" w:hAnsi="Courier New" w:cs="Courier New"/>
+          <w:sz w:val="20"/>
+          <w:szCs w:val="20"/>
+        </w:rPr>
+      </w:pPr>
+    </w:p>
+    <w:p>
+      <w:pPr>
+        <w:pStyle w:val="NoSpacing"/>
+        <w:rPr>
+          <w:rFonts w:ascii="Courier New" w:hAnsi="Courier New" w:cs="Courier New"/>
+          <w:sz w:val="20"/>
+          <w:szCs w:val="20"/>
+        </w:rPr>
+      </w:pPr>
+      <w:r>
+        <w:rPr>
+          <w:rFonts w:ascii="Courier New" w:hAnsi="Courier New" w:cs="Courier New"/>
+          <w:sz w:val="20"/>
+          <w:szCs w:val="20"/>
+        </w:rPr>
+        <w:t xml:space="preserve">        params = self.ref[resn]</w:t>
+      </w:r>
+    </w:p>
+    <w:p>
+      <w:r>
+        <w:t>in zenergy.py:</w:t>
+      </w:r>
+    </w:p>
+    <w:p>
+      <w:pPr>
+        <w:pStyle w:val="NoSpacing"/>
+        <w:rPr>
+          <w:rFonts w:ascii="Courier New" w:hAnsi="Courier New" w:cs="Courier New"/>
+          <w:sz w:val="20"/>
+          <w:szCs w:val="20"/>
+        </w:rPr>
+      </w:pPr>
+      <w:r>
+        <w:rPr>
+          <w:rFonts w:ascii="Courier New" w:hAnsi="Courier New" w:cs="Courier New"/>
+          <w:sz w:val="20"/>
+          <w:szCs w:val="20"/>
+        </w:rPr>
+        <w:t xml:space="preserve">        try:</w:t>
+      </w:r>
+    </w:p>
+    <w:p>
+      <w:pPr>
+        <w:pStyle w:val="NoSpacing"/>
+        <w:rPr>
+          <w:rFonts w:ascii="Courier New" w:hAnsi="Courier New" w:cs="Courier New"/>
+          <w:sz w:val="20"/>
+          <w:szCs w:val="20"/>
+        </w:rPr>
+      </w:pPr>
+      <w:r>
+        <w:rPr>
+          <w:rFonts w:ascii="Courier New" w:hAnsi="Courier New" w:cs="Courier New"/>
+          <w:sz w:val="20"/>
+          <w:szCs w:val="20"/>
+        </w:rPr>
+        <w:t xml:space="preserve">            params = self.ref[resn]</w:t>
+      </w:r>
+    </w:p>
+    <w:p>
+      <w:pPr>
+        <w:pStyle w:val="NoSpacing"/>
+        <w:rPr>
+          <w:rFonts w:ascii="Courier New" w:hAnsi="Courier New" w:cs="Courier New"/>
+          <w:sz w:val="20"/>
+          <w:szCs w:val="20"/>
+        </w:rPr>
+      </w:pPr>
+      <w:r>
+        <w:rPr>
+          <w:rFonts w:ascii="Courier New" w:hAnsi="Courier New" w:cs="Courier New"/>
+          <w:sz w:val="20"/>
+          <w:szCs w:val="20"/>
+        </w:rPr>
+        <w:t xml:space="preserve">        except KeyError:</w:t>
+      </w:r>
+    </w:p>
+    <w:p>
+      <w:pPr>
+        <w:pStyle w:val="NoSpacing"/>
+        <w:rPr>
+          <w:rFonts w:ascii="Courier New" w:hAnsi="Courier New" w:cs="Courier New"/>
+          <w:sz w:val="20"/>
+          <w:szCs w:val="20"/>
+        </w:rPr>
+      </w:pPr>
+      <w:r>
+        <w:rPr>
+          <w:rFonts w:ascii="Courier New" w:hAnsi="Courier New" w:cs="Courier New"/>
+          <w:sz w:val="20"/>
+          <w:szCs w:val="20"/>
+        </w:rPr>
+        <w:t xml:space="preserve">            raise NoParameters('No parameters for resn ' + str(resn))</w:t>
+      </w:r>
+    </w:p>
+    <w:p>
+      <w:r>
+        <w:t>Functional forms for energy are the same.</w:t>
+      </w:r>
+      <w:r>
+        <w:br/>
+        <w:t>Normalization procedure written differently, but since it's all under a "</w:t>
+      </w:r>
+      <w:r>
+        <w:rPr>
+          <w:rFonts w:ascii="Courier New" w:hAnsi="Courier New" w:cs="Courier New"/>
+          <w:sz w:val="20"/>
+          <w:szCs w:val="20"/>
+        </w:rPr>
+        <w:t>if self.normalize</w:t>
+      </w:r>
+      <w:r>
+        <w:t>", that doesn't matter here.</w:t>
+      </w:r>
+    </w:p>
+    <w:p>
+      <w:r>
+        <w:t>I don't think the ezbeta calculator is the reason for the difference in clculated moments.</w:t>
+      </w:r>
       <w:bookmarkStart w:id="0" w:name="_GoBack"/>
       <w:bookmarkEnd w:id="0"/>
-      <w:r>
-        <w:t>roperly. The output includes:</w:t>
-      </w:r>
-    </w:p>
-    <w:p>
-      <w:r>
-        <w:t>pdb moments calculated! {'1qjp': array([ 11.14038282,   7.92281364,   0.        ]), '1qd6': array([-0.34006503,  1.61756824,  0.        ]), '1a0s': array([ 2.19463583,  4.11484775,  0.        ])}</w:t>
-      </w:r>
-    </w:p>
-    <w:p>
-      <w:r>
-        <w:t>I checked the 1a0s moment against that contained in "non normalized moments/non normalized exclusive_moment.csv" and it's not the same.</w:t>
-      </w:r>
-    </w:p>
-    <w:p>
-      <w:r>
-        <w:t xml:space="preserve">To produce </w:t>
-      </w:r>
-      <w:r>
-        <w:t>"non normalized moments/non normalized exclusive_moment.csv"</w:t>
-      </w:r>
-      <w:r>
-        <w:t>, I had it use 0 as an energy for a residue where there's no parameters. Here I'm still using .5.</w:t>
-      </w:r>
-    </w:p>
-    <w:p>
-      <w:r>
-        <w:t>I made the following change:</w:t>
-      </w:r>
-    </w:p>
-    <w:p>
-      <w:pPr>
-        <w:pStyle w:val="NoSpacing"/>
-        <w:rPr>
-          <w:rFonts w:ascii="Courier New" w:hAnsi="Courier New" w:cs="Courier New"/>
-          <w:sz w:val="20"/>
-          <w:szCs w:val="20"/>
-        </w:rPr>
-      </w:pPr>
-      <w:r>
-        <w:rPr>
-          <w:rFonts w:ascii="Courier New" w:hAnsi="Courier New" w:cs="Courier New"/>
-          <w:sz w:val="20"/>
-          <w:szCs w:val="20"/>
-        </w:rPr>
-        <w:t>@@ -117,8 +117,9 @@ def moment(structure, selection, center, mag_function, res_retrieve):</w:t>
-      </w:r>
-    </w:p>
-    <w:p>
-      <w:pPr>
-        <w:pStyle w:val="NoSpacing"/>
-        <w:rPr>
-          <w:rFonts w:ascii="Courier New" w:hAnsi="Courier New" w:cs="Courier New"/>
-          <w:sz w:val="20"/>
-          <w:szCs w:val="20"/>
-        </w:rPr>
-      </w:pPr>
-      <w:r>
-        <w:rPr>
-          <w:rFonts w:ascii="Courier New" w:hAnsi="Courier New" w:cs="Courier New"/>
-          <w:sz w:val="20"/>
-          <w:szCs w:val="20"/>
-        </w:rPr>
-        <w:lastRenderedPageBreak/>
-        <w:t xml:space="preserve">         try:</w:t>
-      </w:r>
-    </w:p>
-    <w:p>
-      <w:pPr>
-        <w:pStyle w:val="NoSpacing"/>
-        <w:rPr>
-          <w:rFonts w:ascii="Courier New" w:hAnsi="Courier New" w:cs="Courier New"/>
-          <w:sz w:val="20"/>
-          <w:szCs w:val="20"/>
-        </w:rPr>
-      </w:pPr>
-      <w:r>
-        <w:rPr>
-          <w:rFonts w:ascii="Courier New" w:hAnsi="Courier New" w:cs="Courier New"/>
-          <w:sz w:val="20"/>
-          <w:szCs w:val="20"/>
-        </w:rPr>
-        <w:t xml:space="preserve">             complete = normalized * mag_function(residue, resn)</w:t>
-      </w:r>
-    </w:p>
-    <w:p>
-      <w:pPr>
-        <w:pStyle w:val="NoSpacing"/>
-        <w:rPr>
-          <w:rFonts w:ascii="Courier New" w:hAnsi="Courier New" w:cs="Courier New"/>
-          <w:sz w:val="20"/>
-          <w:szCs w:val="20"/>
-        </w:rPr>
-      </w:pPr>
-      <w:r>
-        <w:rPr>
-          <w:rFonts w:ascii="Courier New" w:hAnsi="Courier New" w:cs="Courier New"/>
-          <w:sz w:val="20"/>
-          <w:szCs w:val="20"/>
-        </w:rPr>
-        <w:t xml:space="preserve">         except zenergy.NoParameters:</w:t>
-      </w:r>
-    </w:p>
-    <w:p>
-      <w:pPr>
-        <w:pStyle w:val="NoSpacing"/>
-        <w:rPr>
-          <w:rFonts w:ascii="Courier New" w:hAnsi="Courier New" w:cs="Courier New"/>
-          <w:sz w:val="20"/>
-          <w:szCs w:val="20"/>
-        </w:rPr>
-      </w:pPr>
-      <w:r>
-        <w:rPr>
-          <w:rFonts w:ascii="Courier New" w:hAnsi="Courier New" w:cs="Courier New"/>
-          <w:sz w:val="20"/>
-          <w:szCs w:val="20"/>
-        </w:rPr>
-        <w:t>-            # For now, for the purposes of replicating old data:</w:t>
-      </w:r>
-    </w:p>
-    <w:p>
-      <w:pPr>
-        <w:pStyle w:val="NoSpacing"/>
-        <w:rPr>
-          <w:rFonts w:ascii="Courier New" w:hAnsi="Courier New" w:cs="Courier New"/>
-          <w:sz w:val="20"/>
-          <w:szCs w:val="20"/>
-        </w:rPr>
-      </w:pPr>
-      <w:r>
-        <w:rPr>
-          <w:rFonts w:ascii="Courier New" w:hAnsi="Courier New" w:cs="Courier New"/>
-          <w:sz w:val="20"/>
-          <w:szCs w:val="20"/>
-        </w:rPr>
-        <w:t>-            complete = normalized * .5</w:t>
-      </w:r>
-    </w:p>
-    <w:p>
-      <w:pPr>
-        <w:pStyle w:val="NoSpacing"/>
-        <w:rPr>
-          <w:rFonts w:ascii="Courier New" w:hAnsi="Courier New" w:cs="Courier New"/>
-          <w:sz w:val="20"/>
-          <w:szCs w:val="20"/>
-        </w:rPr>
-      </w:pPr>
-      <w:r>
-        <w:rPr>
-          <w:rFonts w:ascii="Courier New" w:hAnsi="Courier New" w:cs="Courier New"/>
-          <w:sz w:val="20"/>
-          <w:szCs w:val="20"/>
-        </w:rPr>
-        <w:t>+            # To match "non normalized moments/</w:t>
-      </w:r>
-    </w:p>
-    <w:p>
-      <w:pPr>
-        <w:pStyle w:val="NoSpacing"/>
-        <w:rPr>
-          <w:rFonts w:ascii="Courier New" w:hAnsi="Courier New" w:cs="Courier New"/>
-          <w:sz w:val="20"/>
-          <w:szCs w:val="20"/>
-        </w:rPr>
-      </w:pPr>
-      <w:r>
-        <w:rPr>
-          <w:rFonts w:ascii="Courier New" w:hAnsi="Courier New" w:cs="Courier New"/>
-          <w:sz w:val="20"/>
-          <w:szCs w:val="20"/>
-        </w:rPr>
-        <w:t>+            #     non normalized exclusive_moment.csv":</w:t>
-      </w:r>
-    </w:p>
-    <w:p>
-      <w:pPr>
-        <w:pStyle w:val="NoSpacing"/>
-        <w:rPr>
-          <w:rFonts w:ascii="Courier New" w:hAnsi="Courier New" w:cs="Courier New"/>
-          <w:sz w:val="20"/>
-          <w:szCs w:val="20"/>
-        </w:rPr>
-      </w:pPr>
-      <w:r>
-        <w:rPr>
-          <w:rFonts w:ascii="Courier New" w:hAnsi="Courier New" w:cs="Courier New"/>
-          <w:sz w:val="20"/>
-          <w:szCs w:val="20"/>
-        </w:rPr>
-        <w:t>+            complete = normalized * 0</w:t>
-      </w:r>
-    </w:p>
-    <w:p>
-      <w:pPr>
-        <w:pStyle w:val="NoSpacing"/>
-        <w:rPr>
-          <w:rFonts w:ascii="Courier New" w:hAnsi="Courier New" w:cs="Courier New"/>
-          <w:sz w:val="20"/>
-          <w:szCs w:val="20"/>
-        </w:rPr>
-      </w:pPr>
-      <w:r>
-        <w:rPr>
-          <w:rFonts w:ascii="Courier New" w:hAnsi="Courier New" w:cs="Courier New"/>
-          <w:sz w:val="20"/>
-          <w:szCs w:val="20"/>
-        </w:rPr>
-        <w:t xml:space="preserve">         sum_ += complete </w:t>
-      </w:r>
-    </w:p>
-    <w:p>
-      <w:pPr>
-        <w:pStyle w:val="NoSpacing"/>
-        <w:rPr>
-          <w:rFonts w:ascii="Courier New" w:hAnsi="Courier New" w:cs="Courier New"/>
-          <w:sz w:val="20"/>
-          <w:szCs w:val="20"/>
-        </w:rPr>
-      </w:pPr>
-      <w:r>
-        <w:rPr>
-          <w:rFonts w:ascii="Courier New" w:hAnsi="Courier New" w:cs="Courier New"/>
-          <w:sz w:val="20"/>
-          <w:szCs w:val="20"/>
-        </w:rPr>
-        <w:t xml:space="preserve"> </w:t>
-      </w:r>
-    </w:p>
-    <w:p>
-      <w:pPr>
-        <w:pStyle w:val="NoSpacing"/>
-        <w:rPr>
-          <w:rFonts w:ascii="Courier New" w:hAnsi="Courier New" w:cs="Courier New"/>
-          <w:sz w:val="20"/>
-          <w:szCs w:val="20"/>
-        </w:rPr>
-      </w:pPr>
-      <w:r>
-        <w:rPr>
-          <w:rFonts w:ascii="Courier New" w:hAnsi="Courier New" w:cs="Courier New"/>
-          <w:sz w:val="20"/>
-          <w:szCs w:val="20"/>
-        </w:rPr>
-        <w:t xml:space="preserve">     return sum_</w:t>
-      </w:r>
-    </w:p>
-    <w:p>
-      <w:pPr>
-        <w:pStyle w:val="NoSpacing"/>
-        <w:rPr>
-          <w:rFonts w:ascii="Courier New" w:hAnsi="Courier New" w:cs="Courier New"/>
-          <w:sz w:val="20"/>
-          <w:szCs w:val="20"/>
-        </w:rPr>
-      </w:pPr>
-    </w:p>
-    <w:p>
-      <w:r>
-        <w:t>This time the output included:</w:t>
-      </w:r>
-    </w:p>
-    <w:p>
-      <w:pPr>
-        <w:rPr>
-          <w:rFonts w:ascii="Courier New" w:hAnsi="Courier New" w:cs="Courier New"/>
-          <w:sz w:val="20"/>
-          <w:szCs w:val="20"/>
-        </w:rPr>
-      </w:pPr>
-      <w:r>
-        <w:rPr>
-          <w:rFonts w:ascii="Courier New" w:hAnsi="Courier New" w:cs="Courier New"/>
-          <w:sz w:val="20"/>
-          <w:szCs w:val="20"/>
-        </w:rPr>
-        <w:t>pdb moments calculated! {'1qjp': array([ 12.51827306,   8.63676941,   0.        ]), '1qd6': array([-0.78202389,  1.60195649,  0.        ]), '1a0s': array([ 3.41563955,  2.94843891,  0.        ])}</w:t>
-      </w:r>
-    </w:p>
-    <w:p>
-      <w:pPr>
-        <w:rPr>
-          <w:i/>
-        </w:rPr>
-      </w:pPr>
-      <w:r>
-        <w:t>This still does not match the moment in "non normalized moments/non normalized exclusive_moment.csv"</w:t>
-      </w:r>
     </w:p>
     <w:sectPr>
       <w:pgSz w:w="12240" w:h="15840"/>

</xml_diff>